<commit_message>
Partie 1 en écriture
</commit_message>
<xml_diff>
--- a/Rapport Optimisation.docx
+++ b/Rapport Optimisation.docx
@@ -11,6 +11,300 @@
           <w:szCs w:val="28"/>
         </w:rPr>
       </w:pPr>
+      <w:r>
+        <w:rPr>
+          <w:noProof/>
+        </w:rPr>
+        <w:drawing>
+          <wp:anchor distT="0" distB="0" distL="114300" distR="114300" simplePos="0" relativeHeight="251705856" behindDoc="1" locked="0" layoutInCell="1" allowOverlap="1" wp14:anchorId="24509D2C" wp14:editId="552FFF9C">
+            <wp:simplePos x="0" y="0"/>
+            <wp:positionH relativeFrom="margin">
+              <wp:align>center</wp:align>
+            </wp:positionH>
+            <wp:positionV relativeFrom="paragraph">
+              <wp:posOffset>3333538</wp:posOffset>
+            </wp:positionV>
+            <wp:extent cx="4919133" cy="3409101"/>
+            <wp:effectExtent l="0" t="0" r="0" b="1270"/>
+            <wp:wrapNone/>
+            <wp:docPr id="2" name="Image 2"/>
+            <wp:cNvGraphicFramePr>
+              <a:graphicFrameLocks xmlns:a="http://schemas.openxmlformats.org/drawingml/2006/main" noChangeAspect="1"/>
+            </wp:cNvGraphicFramePr>
+            <a:graphic xmlns:a="http://schemas.openxmlformats.org/drawingml/2006/main">
+              <a:graphicData uri="http://schemas.openxmlformats.org/drawingml/2006/picture">
+                <pic:pic xmlns:pic="http://schemas.openxmlformats.org/drawingml/2006/picture">
+                  <pic:nvPicPr>
+                    <pic:cNvPr id="1" name=""/>
+                    <pic:cNvPicPr/>
+                  </pic:nvPicPr>
+                  <pic:blipFill>
+                    <a:blip r:embed="rId8"/>
+                    <a:stretch>
+                      <a:fillRect/>
+                    </a:stretch>
+                  </pic:blipFill>
+                  <pic:spPr>
+                    <a:xfrm>
+                      <a:off x="0" y="0"/>
+                      <a:ext cx="4919133" cy="3409101"/>
+                    </a:xfrm>
+                    <a:prstGeom prst="rect">
+                      <a:avLst/>
+                    </a:prstGeom>
+                  </pic:spPr>
+                </pic:pic>
+              </a:graphicData>
+            </a:graphic>
+            <wp14:sizeRelH relativeFrom="margin">
+              <wp14:pctWidth>0</wp14:pctWidth>
+            </wp14:sizeRelH>
+            <wp14:sizeRelV relativeFrom="margin">
+              <wp14:pctHeight>0</wp14:pctHeight>
+            </wp14:sizeRelV>
+          </wp:anchor>
+        </w:drawing>
+      </w:r>
+      <w:r>
+        <w:rPr>
+          <w:b/>
+          <w:noProof/>
+          <w:sz w:val="40"/>
+          <w:szCs w:val="28"/>
+        </w:rPr>
+        <mc:AlternateContent>
+          <mc:Choice Requires="wps">
+            <w:drawing>
+              <wp:anchor distT="45720" distB="45720" distL="114300" distR="114300" simplePos="0" relativeHeight="251704832" behindDoc="0" locked="0" layoutInCell="1" allowOverlap="1" wp14:anchorId="28C376CF" wp14:editId="276801E0">
+                <wp:simplePos x="0" y="0"/>
+                <wp:positionH relativeFrom="column">
+                  <wp:posOffset>-518372</wp:posOffset>
+                </wp:positionH>
+                <wp:positionV relativeFrom="paragraph">
+                  <wp:posOffset>6732270</wp:posOffset>
+                </wp:positionV>
+                <wp:extent cx="7043420" cy="2158365"/>
+                <wp:effectExtent l="0" t="0" r="5080" b="0"/>
+                <wp:wrapSquare wrapText="bothSides"/>
+                <wp:docPr id="217" name="Zone de texte 2"/>
+                <wp:cNvGraphicFramePr>
+                  <a:graphicFrameLocks xmlns:a="http://schemas.openxmlformats.org/drawingml/2006/main"/>
+                </wp:cNvGraphicFramePr>
+                <a:graphic xmlns:a="http://schemas.openxmlformats.org/drawingml/2006/main">
+                  <a:graphicData uri="http://schemas.microsoft.com/office/word/2010/wordprocessingShape">
+                    <wps:wsp>
+                      <wps:cNvSpPr txBox="1">
+                        <a:spLocks noChangeArrowheads="1"/>
+                      </wps:cNvSpPr>
+                      <wps:spPr bwMode="auto">
+                        <a:xfrm>
+                          <a:off x="0" y="0"/>
+                          <a:ext cx="7043420" cy="2158365"/>
+                        </a:xfrm>
+                        <a:prstGeom prst="rect">
+                          <a:avLst/>
+                        </a:prstGeom>
+                        <a:solidFill>
+                          <a:srgbClr val="FFFFFF"/>
+                        </a:solidFill>
+                        <a:ln w="9525">
+                          <a:noFill/>
+                          <a:miter lim="800000"/>
+                          <a:headEnd/>
+                          <a:tailEnd/>
+                        </a:ln>
+                      </wps:spPr>
+                      <wps:txbx>
+                        <w:txbxContent>
+                          <w:p>
+                            <w:pPr>
+                              <w:rPr>
+                                <w:rFonts w:ascii="Tahoma" w:hAnsi="Tahoma" w:cs="Tahoma"/>
+                              </w:rPr>
+                            </w:pPr>
+                          </w:p>
+                          <w:p>
+                            <w:pPr>
+                              <w:rPr>
+                                <w:rFonts w:ascii="Tahoma" w:hAnsi="Tahoma" w:cs="Tahoma"/>
+                                <w:b/>
+                                <w:bCs/>
+                                <w:color w:val="C00000"/>
+                                <w:sz w:val="32"/>
+                                <w:szCs w:val="32"/>
+                                <w:u w:val="single"/>
+                              </w:rPr>
+                            </w:pPr>
+                            <w:r>
+                              <w:rPr>
+                                <w:rFonts w:ascii="Tahoma" w:hAnsi="Tahoma" w:cs="Tahoma"/>
+                                <w:b/>
+                                <w:bCs/>
+                                <w:color w:val="C00000"/>
+                                <w:sz w:val="32"/>
+                                <w:szCs w:val="32"/>
+                                <w:u w:val="single"/>
+                              </w:rPr>
+                              <w:t>Introduction</w:t>
+                            </w:r>
+                          </w:p>
+                          <w:p>
+                            <w:pPr>
+                              <w:rPr>
+                                <w:rFonts w:ascii="Arial" w:hAnsi="Arial" w:cs="Arial"/>
+                              </w:rPr>
+                            </w:pPr>
+                            <w:r>
+                              <w:rPr>
+                                <w:rFonts w:ascii="Arial" w:hAnsi="Arial" w:cs="Arial"/>
+                              </w:rPr>
+                              <w:t xml:space="preserve">Le but de ce projet est d’appliquer les méthodes d’optimisation continue à un cas </w:t>
+                            </w:r>
+                            <w:proofErr w:type="gramStart"/>
+                            <w:r>
+                              <w:rPr>
+                                <w:rFonts w:ascii="Arial" w:hAnsi="Arial" w:cs="Arial"/>
+                              </w:rPr>
+                              <w:t>concret:</w:t>
+                            </w:r>
+                            <w:proofErr w:type="gramEnd"/>
+                            <w:r>
+                              <w:rPr>
+                                <w:rFonts w:ascii="Arial" w:hAnsi="Arial" w:cs="Arial"/>
+                              </w:rPr>
+                              <w:t xml:space="preserve"> le problème de l’estimation robuste, c’est à dire l’estimation en présence de points aberrants (</w:t>
+                            </w:r>
+                            <w:proofErr w:type="spellStart"/>
+                            <w:r>
+                              <w:rPr>
+                                <w:rFonts w:ascii="Arial" w:hAnsi="Arial" w:cs="Arial"/>
+                              </w:rPr>
+                              <w:t>outliers</w:t>
+                            </w:r>
+                            <w:proofErr w:type="spellEnd"/>
+                            <w:r>
+                              <w:rPr>
+                                <w:rFonts w:ascii="Arial" w:hAnsi="Arial" w:cs="Arial"/>
+                              </w:rPr>
+                              <w:t>). Nous nous intéressons à une classe d’estimateurs appelés M-estimateurs qui sont définis sous la forme d’un problème d’optimisation continue.</w:t>
+                            </w:r>
+                          </w:p>
+                        </w:txbxContent>
+                      </wps:txbx>
+                      <wps:bodyPr rot="0" vert="horz" wrap="square" lIns="91440" tIns="45720" rIns="91440" bIns="45720" anchor="t" anchorCtr="0">
+                        <a:noAutofit/>
+                      </wps:bodyPr>
+                    </wps:wsp>
+                  </a:graphicData>
+                </a:graphic>
+                <wp14:sizeRelH relativeFrom="margin">
+                  <wp14:pctWidth>0</wp14:pctWidth>
+                </wp14:sizeRelH>
+                <wp14:sizeRelV relativeFrom="margin">
+                  <wp14:pctHeight>0</wp14:pctHeight>
+                </wp14:sizeRelV>
+              </wp:anchor>
+            </w:drawing>
+          </mc:Choice>
+          <mc:Fallback>
+            <w:pict>
+              <v:shapetype w14:anchorId="28C376CF" id="_x0000_t202" coordsize="21600,21600" o:spt="202" path="m,l,21600r21600,l21600,xe">
+                <v:stroke joinstyle="miter"/>
+                <v:path gradientshapeok="t" o:connecttype="rect"/>
+              </v:shapetype>
+              <v:shape id="Zone de texte 2" o:spid="_x0000_s1026" type="#_x0000_t202" style="position:absolute;left:0;text-align:left;margin-left:-40.8pt;margin-top:530.1pt;width:554.6pt;height:169.95pt;z-index:251704832;visibility:visible;mso-wrap-style:square;mso-width-percent:0;mso-height-percent:0;mso-wrap-distance-left:9pt;mso-wrap-distance-top:3.6pt;mso-wrap-distance-right:9pt;mso-wrap-distance-bottom:3.6pt;mso-position-horizontal:absolute;mso-position-horizontal-relative:text;mso-position-vertical:absolute;mso-position-vertical-relative:text;mso-width-percent:0;mso-height-percent:0;mso-width-relative:margin;mso-height-relative:margin;v-text-anchor:top" o:gfxdata="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" stroked="f">
+                <v:textbox>
+                  <w:txbxContent>
+                    <w:p>
+                      <w:pPr>
+                        <w:rPr>
+                          <w:rFonts w:ascii="Tahoma" w:hAnsi="Tahoma" w:cs="Tahoma"/>
+                        </w:rPr>
+                      </w:pPr>
+                    </w:p>
+                    <w:p>
+                      <w:pPr>
+                        <w:rPr>
+                          <w:rFonts w:ascii="Tahoma" w:hAnsi="Tahoma" w:cs="Tahoma"/>
+                          <w:b/>
+                          <w:bCs/>
+                          <w:color w:val="C00000"/>
+                          <w:sz w:val="32"/>
+                          <w:szCs w:val="32"/>
+                          <w:u w:val="single"/>
+                        </w:rPr>
+                      </w:pPr>
+                      <w:r>
+                        <w:rPr>
+                          <w:rFonts w:ascii="Tahoma" w:hAnsi="Tahoma" w:cs="Tahoma"/>
+                          <w:b/>
+                          <w:bCs/>
+                          <w:color w:val="C00000"/>
+                          <w:sz w:val="32"/>
+                          <w:szCs w:val="32"/>
+                          <w:u w:val="single"/>
+                        </w:rPr>
+                        <w:t>Introduction</w:t>
+                      </w:r>
+                    </w:p>
+                    <w:p>
+                      <w:pPr>
+                        <w:rPr>
+                          <w:rFonts w:ascii="Arial" w:hAnsi="Arial" w:cs="Arial"/>
+                        </w:rPr>
+                      </w:pPr>
+                      <w:r>
+                        <w:rPr>
+                          <w:rFonts w:ascii="Arial" w:hAnsi="Arial" w:cs="Arial"/>
+                        </w:rPr>
+                        <w:t xml:space="preserve">Le but de ce projet est d’appliquer les méthodes d’optimisation continue à un cas </w:t>
+                      </w:r>
+                      <w:proofErr w:type="gramStart"/>
+                      <w:r>
+                        <w:rPr>
+                          <w:rFonts w:ascii="Arial" w:hAnsi="Arial" w:cs="Arial"/>
+                        </w:rPr>
+                        <w:t>concret:</w:t>
+                      </w:r>
+                      <w:proofErr w:type="gramEnd"/>
+                      <w:r>
+                        <w:rPr>
+                          <w:rFonts w:ascii="Arial" w:hAnsi="Arial" w:cs="Arial"/>
+                        </w:rPr>
+                        <w:t xml:space="preserve"> le problème de l’estimation robuste, c’est à dire l’estimation en présence de points aberrants (</w:t>
+                      </w:r>
+                      <w:proofErr w:type="spellStart"/>
+                      <w:r>
+                        <w:rPr>
+                          <w:rFonts w:ascii="Arial" w:hAnsi="Arial" w:cs="Arial"/>
+                        </w:rPr>
+                        <w:t>outliers</w:t>
+                      </w:r>
+                      <w:proofErr w:type="spellEnd"/>
+                      <w:r>
+                        <w:rPr>
+                          <w:rFonts w:ascii="Arial" w:hAnsi="Arial" w:cs="Arial"/>
+                        </w:rPr>
+                        <w:t>). Nous nous intéressons à une classe d’estimateurs appelés M-estimateurs qui sont définis sous la forme d’un problème d’optimisation continue.</w:t>
+                      </w:r>
+                    </w:p>
+                  </w:txbxContent>
+                </v:textbox>
+                <w10:wrap type="square"/>
+              </v:shape>
+            </w:pict>
+          </mc:Fallback>
+        </mc:AlternateContent>
+      </w:r>
+      <w:r>
+        <w:rPr>
+          <w:b/>
+          <w:noProof/>
+          <w:sz w:val="40"/>
+          <w:szCs w:val="28"/>
+        </w:rPr>
+        <w:t xml:space="preserve"> </w:t>
+      </w:r>
       <w:r>
         <w:rPr>
           <w:b/>
@@ -54,7 +348,7 @@
                         <a:effectLst/>
                         <a:extLst>
                           <a:ext uri="{C572A759-6A51-4108-AA02-DFA0A04FC94B}">
-                            <ma14:wrappingTextBoxFlag xmlns:ma14="http://schemas.microsoft.com/office/mac/drawingml/2011/main" xmlns:w="http://schemas.openxmlformats.org/wordprocessingml/2006/main" xmlns:w10="urn:schemas-microsoft-com:office:word" xmlns:v="urn:schemas-microsoft-com:vml" xmlns:o="urn:schemas-microsoft-com:office:office" xmlns:mv="urn:schemas-microsoft-com:mac:vml" xmlns:mo="http://schemas.microsoft.com/office/mac/office/2008/main" xmlns=""/>
+                            <ma14:wrappingTextBoxFlag xmlns="" xmlns:mo="http://schemas.microsoft.com/office/mac/office/2008/main" xmlns:mv="urn:schemas-microsoft-com:mac:vml" xmlns:o="urn:schemas-microsoft-com:office:office" xmlns:v="urn:schemas-microsoft-com:vml" xmlns:w10="urn:schemas-microsoft-com:office:word" xmlns:w="http://schemas.openxmlformats.org/wordprocessingml/2006/main" xmlns:ma14="http://schemas.microsoft.com/office/mac/drawingml/2011/main"/>
                           </a:ext>
                         </a:extLst>
                       </wps:spPr>
@@ -138,11 +432,7 @@
           </mc:Choice>
           <mc:Fallback>
             <w:pict>
-              <v:shapetype w14:anchorId="2E0A1C0F" id="_x0000_t202" coordsize="21600,21600" o:spt="202" path="m,l,21600r21600,l21600,xe">
-                <v:stroke joinstyle="miter"/>
-                <v:path gradientshapeok="t" o:connecttype="rect"/>
-              </v:shapetype>
-              <v:shape id="Zone de texte 6" o:spid="_x0000_s1026" type="#_x0000_t202" style="position:absolute;left:0;text-align:left;margin-left:-147.95pt;margin-top:-29.45pt;width:210pt;height:51pt;z-index:251697664;visibility:visible;mso-wrap-style:square;mso-width-percent:0;mso-height-percent:0;mso-wrap-distance-left:9pt;mso-wrap-distance-top:0;mso-wrap-distance-right:9pt;mso-wrap-distance-bottom:0;mso-position-horizontal:absolute;mso-position-horizontal-relative:right-margin-area;mso-position-vertical:absolute;mso-position-vertical-relative:text;mso-width-percent:0;mso-height-percent:0;mso-width-relative:margin;mso-height-relative:margin;v-text-anchor:top" o:gfxdata="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" filled="f" stroked="f">
+              <v:shape w14:anchorId="2E0A1C0F" id="Zone de texte 6" o:spid="_x0000_s1027" type="#_x0000_t202" style="position:absolute;left:0;text-align:left;margin-left:-147.95pt;margin-top:-29.45pt;width:210pt;height:51pt;z-index:251697664;visibility:visible;mso-wrap-style:square;mso-width-percent:0;mso-height-percent:0;mso-wrap-distance-left:9pt;mso-wrap-distance-top:0;mso-wrap-distance-right:9pt;mso-wrap-distance-bottom:0;mso-position-horizontal:absolute;mso-position-horizontal-relative:right-margin-area;mso-position-vertical:absolute;mso-position-vertical-relative:text;mso-width-percent:0;mso-height-percent:0;mso-width-relative:margin;mso-height-relative:margin;v-text-anchor:top" o:gfxdata="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" filled="f" stroked="f">
                 <v:textbox>
                   <w:txbxContent>
                     <w:p>
@@ -337,7 +627,7 @@
           </mc:Choice>
           <mc:Fallback>
             <w:pict>
-              <v:shape w14:anchorId="2FFCA1A7" id="Text Box 55" o:spid="_x0000_s1027" type="#_x0000_t202" style="position:absolute;left:0;text-align:left;margin-left:-36.05pt;margin-top:161.95pt;width:541.3pt;height:79.8pt;z-index:251695104;visibility:visible;mso-wrap-style:square;mso-width-percent:0;mso-height-percent:0;mso-wrap-distance-left:9pt;mso-wrap-distance-top:0;mso-wrap-distance-right:9pt;mso-wrap-distance-bottom:0;mso-position-horizontal:absolute;mso-position-horizontal-relative:text;mso-position-vertical:absolute;mso-position-vertical-relative:text;mso-width-percent:0;mso-height-percent:0;mso-width-relative:page;mso-height-relative:page;v-text-anchor:top" o:gfxdata="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" fillcolor="#1f497d [3215]" stroked="f">
+              <v:shape w14:anchorId="2FFCA1A7" id="Text Box 55" o:spid="_x0000_s1028" type="#_x0000_t202" style="position:absolute;left:0;text-align:left;margin-left:-36.05pt;margin-top:161.95pt;width:541.3pt;height:79.8pt;z-index:251695104;visibility:visible;mso-wrap-style:square;mso-width-percent:0;mso-height-percent:0;mso-wrap-distance-left:9pt;mso-wrap-distance-top:0;mso-wrap-distance-right:9pt;mso-wrap-distance-bottom:0;mso-position-horizontal:absolute;mso-position-horizontal-relative:text;mso-position-vertical:absolute;mso-position-vertical-relative:text;mso-width-percent:0;mso-height-percent:0;mso-width-relative:page;mso-height-relative:page;v-text-anchor:top" o:gfxdata="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" fillcolor="#1f497d [3215]" stroked="f">
                 <v:textbox inset=",7.2pt,,7.2pt">
                   <w:txbxContent>
                     <w:p>
@@ -440,7 +730,7 @@
                     <pic:cNvPicPr/>
                   </pic:nvPicPr>
                   <pic:blipFill>
-                    <a:blip r:embed="rId8">
+                    <a:blip r:embed="rId9">
                       <a:extLst>
                         <a:ext uri="{28A0092B-C50C-407E-A947-70E740481C1C}">
                           <a14:useLocalDpi xmlns:a14="http://schemas.microsoft.com/office/drawing/2010/main" val="0"/>
@@ -595,7 +885,7 @@
                     <pic:cNvPicPr/>
                   </pic:nvPicPr>
                   <pic:blipFill>
-                    <a:blip r:embed="rId9">
+                    <a:blip r:embed="rId10">
                       <a:extLst>
                         <a:ext uri="{28A0092B-C50C-407E-A947-70E740481C1C}">
                           <a14:useLocalDpi xmlns:a14="http://schemas.microsoft.com/office/drawing/2010/main" val="0"/>
@@ -659,7 +949,7 @@
                     <pic:cNvPicPr/>
                   </pic:nvPicPr>
                   <pic:blipFill>
-                    <a:blip r:embed="rId10">
+                    <a:blip r:embed="rId11">
                       <a:extLst>
                         <a:ext uri="{28A0092B-C50C-407E-A947-70E740481C1C}">
                           <a14:useLocalDpi xmlns:a14="http://schemas.microsoft.com/office/drawing/2010/main" val="0"/>
@@ -742,7 +1032,7 @@
                         </a:ln>
                         <a:extLst>
                           <a:ext uri="{909E8E84-426E-40dd-AFC4-6F175D3DCCD1}">
-                            <a14:hiddenFill xmlns:a14="http://schemas.microsoft.com/office/drawing/2010/main" xmlns:w="http://schemas.openxmlformats.org/wordprocessingml/2006/main" xmlns:w10="urn:schemas-microsoft-com:office:word" xmlns:v="urn:schemas-microsoft-com:vml" xmlns:o="urn:schemas-microsoft-com:office:office" xmlns:mv="urn:schemas-microsoft-com:mac:vml" xmlns:mo="http://schemas.microsoft.com/office/mac/office/2008/main" xmlns="">
+                            <a14:hiddenFill xmlns="" xmlns:mo="http://schemas.microsoft.com/office/mac/office/2008/main" xmlns:mv="urn:schemas-microsoft-com:mac:vml" xmlns:o="urn:schemas-microsoft-com:office:office" xmlns:v="urn:schemas-microsoft-com:vml" xmlns:w10="urn:schemas-microsoft-com:office:word" xmlns:w="http://schemas.openxmlformats.org/wordprocessingml/2006/main" xmlns:a14="http://schemas.microsoft.com/office/drawing/2010/main">
                               <a:solidFill>
                                 <a:srgbClr val="FFFFFF">
                                   <a:alpha val="79999"/>
@@ -751,7 +1041,7 @@
                             </a14:hiddenFill>
                           </a:ext>
                           <a:ext uri="{91240B29-F687-4f45-9708-019B960494DF}">
-                            <a14:hiddenLine xmlns:a14="http://schemas.microsoft.com/office/drawing/2010/main" xmlns:w="http://schemas.openxmlformats.org/wordprocessingml/2006/main" xmlns:w10="urn:schemas-microsoft-com:office:word" xmlns:v="urn:schemas-microsoft-com:vml" xmlns:o="urn:schemas-microsoft-com:office:office" xmlns:mv="urn:schemas-microsoft-com:mac:vml" xmlns:mo="http://schemas.microsoft.com/office/mac/office/2008/main" xmlns="" w="12700">
+                            <a14:hiddenLine xmlns="" xmlns:mo="http://schemas.microsoft.com/office/mac/office/2008/main" xmlns:mv="urn:schemas-microsoft-com:mac:vml" xmlns:o="urn:schemas-microsoft-com:office:office" xmlns:v="urn:schemas-microsoft-com:vml" xmlns:w10="urn:schemas-microsoft-com:office:word" xmlns:w="http://schemas.openxmlformats.org/wordprocessingml/2006/main" xmlns:a14="http://schemas.microsoft.com/office/drawing/2010/main" w="12700">
                               <a:solidFill>
                                 <a:srgbClr val="FFFFFF"/>
                               </a:solidFill>
@@ -807,7 +1097,7 @@
           </mc:Choice>
           <mc:Fallback>
             <w:pict>
-              <v:rect w14:anchorId="0CC76CB1" id="Rectangle 367" o:spid="_x0000_s1028" style="position:absolute;left:0;text-align:left;margin-left:321.55pt;margin-top:-70.85pt;width:157.85pt;height:89.1pt;z-index:251660287;visibility:visible;mso-wrap-style:square;mso-width-percent:0;mso-height-percent:0;mso-wrap-distance-left:9pt;mso-wrap-distance-top:0;mso-wrap-distance-right:9pt;mso-wrap-distance-bottom:0;mso-position-horizontal:absolute;mso-position-horizontal-relative:text;mso-position-vertical:absolute;mso-position-vertical-relative:text;mso-width-percent:0;mso-height-percent:0;mso-width-relative:page;mso-height-relative:page;v-text-anchor:bottom" o:gfxdata="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" filled="f" stroked="f">
+              <v:rect w14:anchorId="0CC76CB1" id="Rectangle 367" o:spid="_x0000_s1029" style="position:absolute;left:0;text-align:left;margin-left:321.55pt;margin-top:-70.85pt;width:157.85pt;height:89.1pt;z-index:251660287;visibility:visible;mso-wrap-style:square;mso-width-percent:0;mso-height-percent:0;mso-wrap-distance-left:9pt;mso-wrap-distance-top:0;mso-wrap-distance-right:9pt;mso-wrap-distance-bottom:0;mso-position-horizontal:absolute;mso-position-horizontal-relative:text;mso-position-vertical:absolute;mso-position-vertical-relative:text;mso-width-percent:0;mso-height-percent:0;mso-width-relative:page;mso-height-relative:page;v-text-anchor:bottom" o:gfxdata="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" filled="f" stroked="f">
                 <v:textbox inset="28.8pt,14.4pt,14.4pt,14.4pt">
                   <w:txbxContent>
                     <w:p>
@@ -1009,7 +1299,7 @@
           </mc:Choice>
           <mc:Fallback>
             <w:pict>
-              <v:shape w14:anchorId="2360D742" id="Zone de texte 2" o:spid="_x0000_s1029" type="#_x0000_t202" style="position:absolute;left:0;text-align:left;margin-left:-64.85pt;margin-top:-226.05pt;width:277.5pt;height:47pt;z-index:251686912;visibility:visible;mso-wrap-style:square;mso-width-percent:0;mso-height-percent:0;mso-wrap-distance-left:9pt;mso-wrap-distance-top:0;mso-wrap-distance-right:9pt;mso-wrap-distance-bottom:0;mso-position-horizontal:absolute;mso-position-horizontal-relative:text;mso-position-vertical:absolute;mso-position-vertical-relative:text;mso-width-percent:0;mso-height-percent:0;mso-width-relative:margin;mso-height-relative:margin;v-text-anchor:top" o:gfxdata="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" stroked="f">
+              <v:shape w14:anchorId="2360D742" id="_x0000_s1030" type="#_x0000_t202" style="position:absolute;left:0;text-align:left;margin-left:-64.85pt;margin-top:-226.05pt;width:277.5pt;height:47pt;z-index:251686912;visibility:visible;mso-wrap-style:square;mso-width-percent:0;mso-height-percent:0;mso-wrap-distance-left:9pt;mso-wrap-distance-top:0;mso-wrap-distance-right:9pt;mso-wrap-distance-bottom:0;mso-position-horizontal:absolute;mso-position-horizontal-relative:text;mso-position-vertical:absolute;mso-position-vertical-relative:text;mso-width-percent:0;mso-height-percent:0;mso-width-relative:margin;mso-height-relative:margin;v-text-anchor:top" o:gfxdata="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" stroked="f">
                 <v:textbox>
                   <w:txbxContent>
                     <w:p>
@@ -1136,7 +1426,7 @@
           </mc:Choice>
           <mc:Fallback>
             <w:pict>
-              <v:shape w14:anchorId="552EC987" id="Zone de texte 40" o:spid="_x0000_s1030" type="#_x0000_t202" style="position:absolute;left:0;text-align:left;margin-left:13.15pt;margin-top:-369.05pt;width:390pt;height:1in;z-index:251665408;visibility:visible;mso-wrap-style:square;mso-width-percent:0;mso-height-percent:0;mso-wrap-distance-left:9pt;mso-wrap-distance-top:0;mso-wrap-distance-right:9pt;mso-wrap-distance-bottom:0;mso-position-horizontal:absolute;mso-position-horizontal-relative:text;mso-position-vertical:absolute;mso-position-vertical-relative:text;mso-width-percent:0;mso-height-percent:0;mso-width-relative:margin;mso-height-relative:page;v-text-anchor:top" o:gfxdata="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" fillcolor="white [3201]" stroked="f" strokeweight=".5pt">
+              <v:shape w14:anchorId="552EC987" id="Zone de texte 40" o:spid="_x0000_s1031" type="#_x0000_t202" style="position:absolute;left:0;text-align:left;margin-left:13.15pt;margin-top:-369.05pt;width:390pt;height:1in;z-index:251665408;visibility:visible;mso-wrap-style:square;mso-width-percent:0;mso-height-percent:0;mso-wrap-distance-left:9pt;mso-wrap-distance-top:0;mso-wrap-distance-right:9pt;mso-wrap-distance-bottom:0;mso-position-horizontal:absolute;mso-position-horizontal-relative:text;mso-position-vertical:absolute;mso-position-vertical-relative:text;mso-width-percent:0;mso-height-percent:0;mso-width-relative:margin;mso-height-relative:page;v-text-anchor:top" o:gfxdata="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" fillcolor="white [3201]" stroked="f" strokeweight=".5pt">
                 <v:textbox>
                   <w:txbxContent>
                     <w:p>
@@ -1197,16 +1487,149 @@
     </w:p>
     <w:p>
       <w:pPr>
-        <w:pStyle w:val="Titre2"/>
-        <w:numPr>
-          <w:ilvl w:val="1"/>
-          <w:numId w:val="15"/>
-        </w:numPr>
-        <w:rPr>
-          <w:rFonts w:asciiTheme="minorHAnsi" w:hAnsiTheme="minorHAnsi" w:cstheme="minorHAnsi"/>
-          <w:color w:val="FF0000"/>
-        </w:rPr>
-      </w:pPr>
+        <w:rPr>
+          <w:rFonts w:ascii="Arial" w:hAnsi="Arial" w:cs="Arial"/>
+          <w:lang w:eastAsia="fr-FR"/>
+        </w:rPr>
+      </w:pPr>
+      <w:r>
+        <w:rPr>
+          <w:rFonts w:ascii="Arial" w:hAnsi="Arial" w:cs="Arial"/>
+        </w:rPr>
+        <w:t>On a réalisé n points de mesure (x</w:t>
+      </w:r>
+      <w:r>
+        <w:rPr>
+          <w:rFonts w:ascii="Arial" w:hAnsi="Arial" w:cs="Arial"/>
+          <w:vertAlign w:val="subscript"/>
+        </w:rPr>
+        <w:t>1</w:t>
+      </w:r>
+      <w:r>
+        <w:rPr>
+          <w:rFonts w:ascii="Arial" w:hAnsi="Arial" w:cs="Arial"/>
+        </w:rPr>
+        <w:t>, y</w:t>
+      </w:r>
+      <w:r>
+        <w:rPr>
+          <w:rFonts w:ascii="Arial" w:hAnsi="Arial" w:cs="Arial"/>
+          <w:vertAlign w:val="subscript"/>
+        </w:rPr>
+        <w:t>1</w:t>
+      </w:r>
+      <w:r>
+        <w:rPr>
+          <w:rFonts w:ascii="Arial" w:hAnsi="Arial" w:cs="Arial"/>
+        </w:rPr>
+        <w:t>), (x</w:t>
+      </w:r>
+      <w:r>
+        <w:rPr>
+          <w:rFonts w:ascii="Arial" w:hAnsi="Arial" w:cs="Arial"/>
+          <w:vertAlign w:val="subscript"/>
+        </w:rPr>
+        <w:t>2</w:t>
+      </w:r>
+      <w:r>
+        <w:rPr>
+          <w:rFonts w:ascii="Arial" w:hAnsi="Arial" w:cs="Arial"/>
+        </w:rPr>
+        <w:t>, y</w:t>
+      </w:r>
+      <w:r>
+        <w:rPr>
+          <w:rFonts w:ascii="Arial" w:hAnsi="Arial" w:cs="Arial"/>
+          <w:vertAlign w:val="subscript"/>
+        </w:rPr>
+        <w:t>2</w:t>
+      </w:r>
+      <w:r>
+        <w:rPr>
+          <w:rFonts w:ascii="Arial" w:hAnsi="Arial" w:cs="Arial"/>
+        </w:rPr>
+        <w:t>), ...</w:t>
+      </w:r>
+      <w:r>
+        <w:rPr>
+          <w:rFonts w:ascii="Arial" w:hAnsi="Arial" w:cs="Arial"/>
+        </w:rPr>
+        <w:t xml:space="preserve"> </w:t>
+      </w:r>
+      <w:r>
+        <w:rPr>
+          <w:rFonts w:ascii="Arial" w:hAnsi="Arial" w:cs="Arial"/>
+        </w:rPr>
+        <w:t>(</w:t>
+      </w:r>
+      <w:proofErr w:type="spellStart"/>
+      <w:r>
+        <w:rPr>
+          <w:rFonts w:ascii="Arial" w:hAnsi="Arial" w:cs="Arial"/>
+        </w:rPr>
+        <w:t>x</w:t>
+      </w:r>
+      <w:r>
+        <w:rPr>
+          <w:rFonts w:ascii="Arial" w:hAnsi="Arial" w:cs="Arial"/>
+          <w:vertAlign w:val="subscript"/>
+        </w:rPr>
+        <w:t>n</w:t>
+      </w:r>
+      <w:proofErr w:type="spellEnd"/>
+      <w:r>
+        <w:rPr>
+          <w:rFonts w:ascii="Arial" w:hAnsi="Arial" w:cs="Arial"/>
+        </w:rPr>
+        <w:t xml:space="preserve">, </w:t>
+      </w:r>
+      <w:proofErr w:type="spellStart"/>
+      <w:r>
+        <w:rPr>
+          <w:rFonts w:ascii="Arial" w:hAnsi="Arial" w:cs="Arial"/>
+        </w:rPr>
+        <w:t>y</w:t>
+      </w:r>
+      <w:r>
+        <w:rPr>
+          <w:rFonts w:ascii="Arial" w:hAnsi="Arial" w:cs="Arial"/>
+          <w:vertAlign w:val="subscript"/>
+        </w:rPr>
+        <w:t>n</w:t>
+      </w:r>
+      <w:proofErr w:type="spellEnd"/>
+      <w:r>
+        <w:rPr>
+          <w:rFonts w:ascii="Arial" w:hAnsi="Arial" w:cs="Arial"/>
+        </w:rPr>
+        <w:t xml:space="preserve">). On souhaiterait ajuster une droite y = </w:t>
+      </w:r>
+      <w:proofErr w:type="spellStart"/>
+      <w:r>
+        <w:rPr>
+          <w:rFonts w:ascii="Arial" w:hAnsi="Arial" w:cs="Arial"/>
+        </w:rPr>
+        <w:t>ax+b</w:t>
+      </w:r>
+      <w:proofErr w:type="spellEnd"/>
+      <w:r>
+        <w:rPr>
+          <w:rFonts w:ascii="Arial" w:hAnsi="Arial" w:cs="Arial"/>
+        </w:rPr>
+        <w:t xml:space="preserve"> aux points mesurés. Cependant, la présence de points aberrants rend assez mauvais l’ajustement au sens des moindres carrés. On préfère alors utiliser d’autres estimateurs, robustes aux mesures </w:t>
+      </w:r>
+      <w:r>
+        <w:rPr>
+          <w:rFonts w:ascii="Arial" w:hAnsi="Arial" w:cs="Arial"/>
+        </w:rPr>
+        <w:t>aberrantes :</w:t>
+      </w:r>
+      <w:r>
+        <w:rPr>
+          <w:rFonts w:ascii="Arial" w:hAnsi="Arial" w:cs="Arial"/>
+        </w:rPr>
+        <w:t xml:space="preserve"> les M-estimateurs.</w:t>
+      </w:r>
     </w:p>
     <w:p>
       <w:pPr>
@@ -1242,46 +1665,6 @@
           <w:lang w:eastAsia="fr-FR"/>
         </w:rPr>
       </w:pPr>
-      <w:r>
-        <w:rPr>
-          <w:noProof/>
-        </w:rPr>
-        <w:drawing>
-          <wp:inline distT="0" distB="0" distL="0" distR="0" wp14:anchorId="640FE774" wp14:editId="3E1E9488">
-            <wp:extent cx="5756910" cy="3082290"/>
-            <wp:effectExtent l="0" t="0" r="0" b="3810"/>
-            <wp:docPr id="1" name="Image 1"/>
-            <wp:cNvGraphicFramePr>
-              <a:graphicFrameLocks xmlns:a="http://schemas.openxmlformats.org/drawingml/2006/main" noChangeAspect="1"/>
-            </wp:cNvGraphicFramePr>
-            <a:graphic xmlns:a="http://schemas.openxmlformats.org/drawingml/2006/main">
-              <a:graphicData uri="http://schemas.openxmlformats.org/drawingml/2006/picture">
-                <pic:pic xmlns:pic="http://schemas.openxmlformats.org/drawingml/2006/picture">
-                  <pic:nvPicPr>
-                    <pic:cNvPr id="1" name=""/>
-                    <pic:cNvPicPr/>
-                  </pic:nvPicPr>
-                  <pic:blipFill>
-                    <a:blip r:embed="rId11"/>
-                    <a:stretch>
-                      <a:fillRect/>
-                    </a:stretch>
-                  </pic:blipFill>
-                  <pic:spPr>
-                    <a:xfrm>
-                      <a:off x="0" y="0"/>
-                      <a:ext cx="5756910" cy="3082290"/>
-                    </a:xfrm>
-                    <a:prstGeom prst="rect">
-                      <a:avLst/>
-                    </a:prstGeom>
-                  </pic:spPr>
-                </pic:pic>
-              </a:graphicData>
-            </a:graphic>
-          </wp:inline>
-        </w:drawing>
-      </w:r>
     </w:p>
     <w:p>
       <w:pPr>
@@ -1293,26 +1676,23 @@
           <w:lang w:eastAsia="fr-FR"/>
         </w:rPr>
       </w:pPr>
-    </w:p>
-    <w:p>
-      <w:pPr>
-        <w:spacing w:after="0"/>
-        <w:rPr>
-          <w:rFonts w:ascii="Tahoma" w:eastAsia="Times New Roman" w:hAnsi="Tahoma" w:cs="Tahoma"/>
-          <w:sz w:val="20"/>
-          <w:szCs w:val="20"/>
-          <w:lang w:eastAsia="fr-FR"/>
-        </w:rPr>
-      </w:pPr>
       <w:r>
         <w:rPr>
           <w:noProof/>
         </w:rPr>
         <w:drawing>
-          <wp:inline distT="0" distB="0" distL="0" distR="0" wp14:anchorId="73ACE86B" wp14:editId="4B5D3EA4">
-            <wp:extent cx="3238500" cy="2478706"/>
+          <wp:anchor distT="0" distB="0" distL="114300" distR="114300" simplePos="0" relativeHeight="251706880" behindDoc="1" locked="0" layoutInCell="1" allowOverlap="1" wp14:anchorId="378241EE" wp14:editId="59E8288E">
+            <wp:simplePos x="0" y="0"/>
+            <wp:positionH relativeFrom="margin">
+              <wp:align>right</wp:align>
+            </wp:positionH>
+            <wp:positionV relativeFrom="paragraph">
+              <wp:posOffset>12276</wp:posOffset>
+            </wp:positionV>
+            <wp:extent cx="5756910" cy="823595"/>
             <wp:effectExtent l="0" t="0" r="0" b="0"/>
-            <wp:docPr id="5" name="Image 5"/>
+            <wp:wrapNone/>
+            <wp:docPr id="1" name="Image 1"/>
             <wp:cNvGraphicFramePr>
               <a:graphicFrameLocks xmlns:a="http://schemas.openxmlformats.org/drawingml/2006/main" noChangeAspect="1"/>
             </wp:cNvGraphicFramePr>
@@ -1332,7 +1712,1562 @@
                   <pic:spPr>
                     <a:xfrm>
                       <a:off x="0" y="0"/>
-                      <a:ext cx="3238500" cy="2478706"/>
+                      <a:ext cx="5756910" cy="823595"/>
+                    </a:xfrm>
+                    <a:prstGeom prst="rect">
+                      <a:avLst/>
+                    </a:prstGeom>
+                  </pic:spPr>
+                </pic:pic>
+              </a:graphicData>
+            </a:graphic>
+          </wp:anchor>
+        </w:drawing>
+      </w:r>
+    </w:p>
+    <w:p>
+      <w:pPr>
+        <w:spacing w:after="0"/>
+        <w:rPr>
+          <w:rFonts w:ascii="Tahoma" w:eastAsia="Times New Roman" w:hAnsi="Tahoma" w:cs="Tahoma"/>
+          <w:sz w:val="20"/>
+          <w:szCs w:val="20"/>
+          <w:lang w:eastAsia="fr-FR"/>
+        </w:rPr>
+      </w:pPr>
+    </w:p>
+    <w:p>
+      <w:pPr>
+        <w:spacing w:after="0"/>
+        <w:rPr>
+          <w:rFonts w:ascii="Tahoma" w:eastAsia="Times New Roman" w:hAnsi="Tahoma" w:cs="Tahoma"/>
+          <w:sz w:val="20"/>
+          <w:szCs w:val="20"/>
+          <w:lang w:eastAsia="fr-FR"/>
+        </w:rPr>
+      </w:pPr>
+    </w:p>
+    <w:p>
+      <w:pPr>
+        <w:spacing w:after="0"/>
+        <w:rPr>
+          <w:rFonts w:ascii="Tahoma" w:eastAsia="Times New Roman" w:hAnsi="Tahoma" w:cs="Tahoma"/>
+          <w:sz w:val="20"/>
+          <w:szCs w:val="20"/>
+          <w:lang w:eastAsia="fr-FR"/>
+        </w:rPr>
+      </w:pPr>
+    </w:p>
+    <w:p>
+      <w:pPr>
+        <w:spacing w:after="0"/>
+        <w:rPr>
+          <w:rFonts w:ascii="Tahoma" w:eastAsia="Times New Roman" w:hAnsi="Tahoma" w:cs="Tahoma"/>
+          <w:sz w:val="20"/>
+          <w:szCs w:val="20"/>
+          <w:lang w:eastAsia="fr-FR"/>
+        </w:rPr>
+      </w:pPr>
+    </w:p>
+    <w:p>
+      <w:pPr>
+        <w:spacing w:after="0"/>
+        <w:rPr>
+          <w:rFonts w:ascii="Tahoma" w:eastAsia="Times New Roman" w:hAnsi="Tahoma" w:cs="Tahoma"/>
+          <w:sz w:val="20"/>
+          <w:szCs w:val="20"/>
+          <w:lang w:eastAsia="fr-FR"/>
+        </w:rPr>
+      </w:pPr>
+    </w:p>
+    <w:p>
+      <w:pPr>
+        <w:spacing w:after="0"/>
+        <w:rPr>
+          <w:rFonts w:ascii="Arial" w:hAnsi="Arial" w:cs="Arial"/>
+        </w:rPr>
+      </w:pPr>
+      <w:r>
+        <w:rPr>
+          <w:rFonts w:ascii="Arial" w:hAnsi="Arial" w:cs="Arial"/>
+          <w:noProof/>
+        </w:rPr>
+        <w:drawing>
+          <wp:anchor distT="0" distB="0" distL="114300" distR="114300" simplePos="0" relativeHeight="251707904" behindDoc="0" locked="0" layoutInCell="1" allowOverlap="1" wp14:anchorId="30507E2A" wp14:editId="6305C2F8">
+            <wp:simplePos x="0" y="0"/>
+            <wp:positionH relativeFrom="column">
+              <wp:posOffset>1587712</wp:posOffset>
+            </wp:positionH>
+            <wp:positionV relativeFrom="paragraph">
+              <wp:posOffset>324908</wp:posOffset>
+            </wp:positionV>
+            <wp:extent cx="1727200" cy="556934"/>
+            <wp:effectExtent l="0" t="0" r="6350" b="0"/>
+            <wp:wrapNone/>
+            <wp:docPr id="9" name="Image 9"/>
+            <wp:cNvGraphicFramePr>
+              <a:graphicFrameLocks xmlns:a="http://schemas.openxmlformats.org/drawingml/2006/main" noChangeAspect="1"/>
+            </wp:cNvGraphicFramePr>
+            <a:graphic xmlns:a="http://schemas.openxmlformats.org/drawingml/2006/main">
+              <a:graphicData uri="http://schemas.openxmlformats.org/drawingml/2006/picture">
+                <pic:pic xmlns:pic="http://schemas.openxmlformats.org/drawingml/2006/picture">
+                  <pic:nvPicPr>
+                    <pic:cNvPr id="1" name=""/>
+                    <pic:cNvPicPr/>
+                  </pic:nvPicPr>
+                  <pic:blipFill>
+                    <a:blip r:embed="rId13"/>
+                    <a:stretch>
+                      <a:fillRect/>
+                    </a:stretch>
+                  </pic:blipFill>
+                  <pic:spPr>
+                    <a:xfrm>
+                      <a:off x="0" y="0"/>
+                      <a:ext cx="1727200" cy="556934"/>
+                    </a:xfrm>
+                    <a:prstGeom prst="rect">
+                      <a:avLst/>
+                    </a:prstGeom>
+                  </pic:spPr>
+                </pic:pic>
+              </a:graphicData>
+            </a:graphic>
+            <wp14:sizeRelH relativeFrom="margin">
+              <wp14:pctWidth>0</wp14:pctWidth>
+            </wp14:sizeRelH>
+            <wp14:sizeRelV relativeFrom="margin">
+              <wp14:pctHeight>0</wp14:pctHeight>
+            </wp14:sizeRelV>
+          </wp:anchor>
+        </w:drawing>
+      </w:r>
+      <w:r>
+        <w:rPr>
+          <w:rFonts w:ascii="Arial" w:hAnsi="Arial" w:cs="Arial"/>
+        </w:rPr>
+        <w:t>Le but de cette partie est de déterminer le meilleur estimateur possible des moindres carrés.</w:t>
+      </w:r>
+      <w:r>
+        <w:rPr>
+          <w:rFonts w:ascii="Arial" w:hAnsi="Arial" w:cs="Arial"/>
+        </w:rPr>
+        <w:t xml:space="preserve">  </w:t>
+      </w:r>
+      <w:r>
+        <w:rPr>
+          <w:rFonts w:ascii="Arial" w:hAnsi="Arial" w:cs="Arial"/>
+        </w:rPr>
+        <w:t>On commence par représenter la fonction d</w:t>
+      </w:r>
+      <w:r>
+        <w:rPr>
+          <w:rFonts w:ascii="Arial" w:hAnsi="Arial" w:cs="Arial"/>
+        </w:rPr>
+        <w:t xml:space="preserve">e </w:t>
+      </w:r>
+      <w:proofErr w:type="gramStart"/>
+      <w:r>
+        <w:rPr>
+          <w:rFonts w:ascii="Arial" w:hAnsi="Arial" w:cs="Arial"/>
+        </w:rPr>
+        <w:t>coût</w:t>
+      </w:r>
+      <w:r>
+        <w:rPr>
+          <w:rFonts w:ascii="Arial" w:hAnsi="Arial" w:cs="Arial"/>
+        </w:rPr>
+        <w:t xml:space="preserve">  </w:t>
+      </w:r>
+      <w:r>
+        <w:rPr>
+          <w:rFonts w:ascii="Arial" w:hAnsi="Arial" w:cs="Arial"/>
+        </w:rPr>
+        <w:t>dans</w:t>
+      </w:r>
+      <w:proofErr w:type="gramEnd"/>
+      <w:r>
+        <w:rPr>
+          <w:rFonts w:ascii="Arial" w:hAnsi="Arial" w:cs="Arial"/>
+        </w:rPr>
+        <w:t xml:space="preserve"> un espace à deux dimensions, </w:t>
+      </w:r>
+      <w:r>
+        <w:rPr>
+          <w:rFonts w:ascii="Arial" w:hAnsi="Arial" w:cs="Arial"/>
+        </w:rPr>
+        <w:t xml:space="preserve">définit </w:t>
+      </w:r>
+      <w:r>
+        <w:rPr>
+          <w:rFonts w:ascii="Arial" w:hAnsi="Arial" w:cs="Arial"/>
+        </w:rPr>
+        <w:t xml:space="preserve"> </w:t>
+      </w:r>
+      <w:r>
+        <w:rPr>
+          <w:rFonts w:ascii="Arial" w:hAnsi="Arial" w:cs="Arial"/>
+        </w:rPr>
+        <w:t xml:space="preserve">par </w:t>
+      </w:r>
+      <w:r>
+        <w:rPr>
+          <w:rFonts w:ascii="Arial" w:hAnsi="Arial" w:cs="Arial"/>
+        </w:rPr>
+        <w:tab/>
+      </w:r>
+      <w:r>
+        <w:rPr>
+          <w:rFonts w:ascii="Arial" w:hAnsi="Arial" w:cs="Arial"/>
+        </w:rPr>
+        <w:tab/>
+      </w:r>
+      <w:r>
+        <w:rPr>
+          <w:rFonts w:ascii="Arial" w:hAnsi="Arial" w:cs="Arial"/>
+        </w:rPr>
+        <w:tab/>
+      </w:r>
+      <w:r>
+        <w:rPr>
+          <w:rFonts w:ascii="Arial" w:hAnsi="Arial" w:cs="Arial"/>
+        </w:rPr>
+        <w:tab/>
+        <w:t xml:space="preserve">.    </w:t>
+      </w:r>
+      <w:proofErr w:type="gramStart"/>
+      <w:r>
+        <w:rPr>
+          <w:rFonts w:ascii="Arial" w:hAnsi="Arial" w:cs="Arial"/>
+        </w:rPr>
+        <w:t>pour</w:t>
+      </w:r>
+      <w:proofErr w:type="gramEnd"/>
+      <w:r>
+        <w:rPr>
+          <w:rFonts w:ascii="Arial" w:hAnsi="Arial" w:cs="Arial"/>
+        </w:rPr>
+        <w:t xml:space="preserve"> un ensemble de valeur</w:t>
+      </w:r>
+      <w:r>
+        <w:rPr>
+          <w:rFonts w:ascii="Arial" w:hAnsi="Arial" w:cs="Arial"/>
+        </w:rPr>
+        <w:t>s</w:t>
+      </w:r>
+      <w:r>
+        <w:rPr>
+          <w:rFonts w:ascii="Arial" w:hAnsi="Arial" w:cs="Arial"/>
+        </w:rPr>
+        <w:t xml:space="preserve"> a et b </w:t>
+      </w:r>
+    </w:p>
+    <w:p>
+      <w:pPr>
+        <w:spacing w:after="0"/>
+        <w:rPr>
+          <w:rFonts w:ascii="Arial" w:hAnsi="Arial" w:cs="Arial"/>
+        </w:rPr>
+      </w:pPr>
+    </w:p>
+    <w:p>
+      <w:pPr>
+        <w:spacing w:after="0"/>
+        <w:rPr>
+          <w:rFonts w:ascii="Arial" w:hAnsi="Arial" w:cs="Arial"/>
+        </w:rPr>
+      </w:pPr>
+    </w:p>
+    <w:p>
+      <w:pPr>
+        <w:spacing w:after="0"/>
+      </w:pPr>
+      <w:proofErr w:type="gramStart"/>
+      <w:r>
+        <w:rPr>
+          <w:rFonts w:ascii="Arial" w:hAnsi="Arial" w:cs="Arial"/>
+        </w:rPr>
+        <w:t>comprise</w:t>
+      </w:r>
+      <w:r>
+        <w:rPr>
+          <w:rFonts w:ascii="Arial" w:hAnsi="Arial" w:cs="Arial"/>
+        </w:rPr>
+        <w:t>s</w:t>
+      </w:r>
+      <w:proofErr w:type="gramEnd"/>
+      <w:r>
+        <w:rPr>
+          <w:rFonts w:ascii="Arial" w:hAnsi="Arial" w:cs="Arial"/>
+        </w:rPr>
+        <w:t xml:space="preserve"> dans un premier</w:t>
+      </w:r>
+      <w:r>
+        <w:rPr>
+          <w:rFonts w:ascii="Arial" w:hAnsi="Arial" w:cs="Arial"/>
+        </w:rPr>
+        <w:t xml:space="preserve"> </w:t>
+      </w:r>
+      <w:r>
+        <w:rPr>
+          <w:rFonts w:ascii="Arial" w:hAnsi="Arial" w:cs="Arial"/>
+        </w:rPr>
+        <w:t>temps dans l</w:t>
+      </w:r>
+      <w:r>
+        <w:rPr>
+          <w:rFonts w:ascii="Arial" w:hAnsi="Arial" w:cs="Arial"/>
+        </w:rPr>
+        <w:t xml:space="preserve">es </w:t>
+      </w:r>
+      <w:r>
+        <w:rPr>
+          <w:rFonts w:ascii="Arial" w:hAnsi="Arial" w:cs="Arial"/>
+        </w:rPr>
+        <w:t>intervalle</w:t>
+      </w:r>
+      <w:r>
+        <w:rPr>
+          <w:rFonts w:ascii="Arial" w:hAnsi="Arial" w:cs="Arial"/>
+        </w:rPr>
+        <w:t xml:space="preserve">s </w:t>
+      </w:r>
+      <w:r>
+        <w:rPr>
+          <w:rFonts w:ascii="Arial" w:hAnsi="Arial" w:cs="Arial"/>
+        </w:rPr>
+        <w:t>a</w:t>
+      </w:r>
+      <w:r>
+        <w:rPr>
+          <w:rFonts w:ascii="Arial" w:hAnsi="Arial" w:cs="Arial"/>
+        </w:rPr>
+        <w:t xml:space="preserve"> e [-10 ;25]  </w:t>
+      </w:r>
+      <w:r>
+        <w:rPr>
+          <w:rFonts w:ascii="Arial" w:hAnsi="Arial" w:cs="Arial"/>
+        </w:rPr>
+        <w:t xml:space="preserve">et </w:t>
+      </w:r>
+      <w:r>
+        <w:rPr>
+          <w:rFonts w:ascii="Arial" w:hAnsi="Arial" w:cs="Arial"/>
+        </w:rPr>
+        <w:t>b</w:t>
+      </w:r>
+      <w:r>
+        <w:rPr>
+          <w:rFonts w:ascii="Arial" w:hAnsi="Arial" w:cs="Arial"/>
+        </w:rPr>
+        <w:t xml:space="preserve"> e [-20 ;20] </w:t>
+      </w:r>
+      <w:r>
+        <w:rPr>
+          <w:rFonts w:ascii="Arial" w:hAnsi="Arial" w:cs="Arial"/>
+        </w:rPr>
+        <w:t>définit grossièrement et que l’on affinera par la suite</w:t>
+      </w:r>
+      <w:r>
+        <w:t>.</w:t>
+      </w:r>
+    </w:p>
+    <w:p>
+      <w:pPr>
+        <w:spacing w:after="0"/>
+      </w:pPr>
+      <w:r>
+        <w:rPr>
+          <w:noProof/>
+        </w:rPr>
+        <w:drawing>
+          <wp:anchor distT="0" distB="0" distL="114300" distR="114300" simplePos="0" relativeHeight="251708928" behindDoc="0" locked="0" layoutInCell="1" allowOverlap="1" wp14:anchorId="4E1E1EC8" wp14:editId="7931C20C">
+            <wp:simplePos x="0" y="0"/>
+            <wp:positionH relativeFrom="page">
+              <wp:align>right</wp:align>
+            </wp:positionH>
+            <wp:positionV relativeFrom="paragraph">
+              <wp:posOffset>40428</wp:posOffset>
+            </wp:positionV>
+            <wp:extent cx="7552267" cy="3682001"/>
+            <wp:effectExtent l="0" t="0" r="0" b="0"/>
+            <wp:wrapNone/>
+            <wp:docPr id="15" name="Image 15"/>
+            <wp:cNvGraphicFramePr>
+              <a:graphicFrameLocks xmlns:a="http://schemas.openxmlformats.org/drawingml/2006/main" noChangeAspect="1"/>
+            </wp:cNvGraphicFramePr>
+            <a:graphic xmlns:a="http://schemas.openxmlformats.org/drawingml/2006/main">
+              <a:graphicData uri="http://schemas.openxmlformats.org/drawingml/2006/picture">
+                <pic:pic xmlns:pic="http://schemas.openxmlformats.org/drawingml/2006/picture">
+                  <pic:nvPicPr>
+                    <pic:cNvPr id="0" name="Picture 1"/>
+                    <pic:cNvPicPr>
+                      <a:picLocks noChangeAspect="1" noChangeArrowheads="1"/>
+                    </pic:cNvPicPr>
+                  </pic:nvPicPr>
+                  <pic:blipFill>
+                    <a:blip r:embed="rId14">
+                      <a:extLst>
+                        <a:ext uri="{28A0092B-C50C-407E-A947-70E740481C1C}">
+                          <a14:useLocalDpi xmlns:a14="http://schemas.microsoft.com/office/drawing/2010/main" val="0"/>
+                        </a:ext>
+                      </a:extLst>
+                    </a:blip>
+                    <a:srcRect/>
+                    <a:stretch>
+                      <a:fillRect/>
+                    </a:stretch>
+                  </pic:blipFill>
+                  <pic:spPr bwMode="auto">
+                    <a:xfrm>
+                      <a:off x="0" y="0"/>
+                      <a:ext cx="7552267" cy="3682001"/>
+                    </a:xfrm>
+                    <a:prstGeom prst="rect">
+                      <a:avLst/>
+                    </a:prstGeom>
+                    <a:noFill/>
+                    <a:ln>
+                      <a:noFill/>
+                    </a:ln>
+                  </pic:spPr>
+                </pic:pic>
+              </a:graphicData>
+            </a:graphic>
+            <wp14:sizeRelH relativeFrom="margin">
+              <wp14:pctWidth>0</wp14:pctWidth>
+            </wp14:sizeRelH>
+            <wp14:sizeRelV relativeFrom="margin">
+              <wp14:pctHeight>0</wp14:pctHeight>
+            </wp14:sizeRelV>
+          </wp:anchor>
+        </w:drawing>
+      </w:r>
+    </w:p>
+    <w:p>
+      <w:pPr>
+        <w:spacing w:after="0"/>
+      </w:pPr>
+    </w:p>
+    <w:p>
+      <w:pPr>
+        <w:spacing w:after="0"/>
+      </w:pPr>
+    </w:p>
+    <w:p>
+      <w:pPr>
+        <w:spacing w:after="0"/>
+      </w:pPr>
+    </w:p>
+    <w:p>
+      <w:pPr>
+        <w:spacing w:after="0"/>
+      </w:pPr>
+    </w:p>
+    <w:p>
+      <w:pPr>
+        <w:spacing w:after="0"/>
+      </w:pPr>
+    </w:p>
+    <w:p>
+      <w:pPr>
+        <w:spacing w:after="0"/>
+        <w:rPr>
+          <w:rFonts w:ascii="Arial" w:hAnsi="Arial" w:cs="Arial"/>
+        </w:rPr>
+      </w:pPr>
+    </w:p>
+    <w:p>
+      <w:pPr>
+        <w:spacing w:after="0"/>
+        <w:rPr>
+          <w:rFonts w:ascii="Arial" w:hAnsi="Arial" w:cs="Arial"/>
+        </w:rPr>
+      </w:pPr>
+    </w:p>
+    <w:p>
+      <w:pPr>
+        <w:spacing w:after="0"/>
+        <w:rPr>
+          <w:rFonts w:ascii="Arial" w:hAnsi="Arial" w:cs="Arial"/>
+        </w:rPr>
+      </w:pPr>
+    </w:p>
+    <w:p>
+      <w:pPr>
+        <w:spacing w:after="0"/>
+        <w:rPr>
+          <w:rFonts w:ascii="Arial" w:hAnsi="Arial" w:cs="Arial"/>
+        </w:rPr>
+      </w:pPr>
+    </w:p>
+    <w:p>
+      <w:pPr>
+        <w:spacing w:after="0"/>
+        <w:rPr>
+          <w:rFonts w:ascii="Arial" w:hAnsi="Arial" w:cs="Arial"/>
+        </w:rPr>
+      </w:pPr>
+    </w:p>
+    <w:p>
+      <w:pPr>
+        <w:spacing w:after="0"/>
+        <w:rPr>
+          <w:rFonts w:ascii="Arial" w:hAnsi="Arial" w:cs="Arial"/>
+        </w:rPr>
+      </w:pPr>
+    </w:p>
+    <w:p>
+      <w:pPr>
+        <w:spacing w:after="0"/>
+        <w:rPr>
+          <w:rFonts w:ascii="Arial" w:hAnsi="Arial" w:cs="Arial"/>
+        </w:rPr>
+      </w:pPr>
+    </w:p>
+    <w:p>
+      <w:pPr>
+        <w:spacing w:after="0"/>
+        <w:rPr>
+          <w:rFonts w:ascii="Arial" w:hAnsi="Arial" w:cs="Arial"/>
+        </w:rPr>
+      </w:pPr>
+    </w:p>
+    <w:p>
+      <w:pPr>
+        <w:spacing w:after="0"/>
+        <w:rPr>
+          <w:rFonts w:ascii="Arial" w:hAnsi="Arial" w:cs="Arial"/>
+        </w:rPr>
+      </w:pPr>
+    </w:p>
+    <w:p>
+      <w:pPr>
+        <w:spacing w:after="0"/>
+        <w:rPr>
+          <w:rFonts w:ascii="Arial" w:hAnsi="Arial" w:cs="Arial"/>
+        </w:rPr>
+      </w:pPr>
+    </w:p>
+    <w:p>
+      <w:pPr>
+        <w:spacing w:after="0"/>
+        <w:rPr>
+          <w:rFonts w:ascii="Arial" w:hAnsi="Arial" w:cs="Arial"/>
+        </w:rPr>
+      </w:pPr>
+    </w:p>
+    <w:p>
+      <w:pPr>
+        <w:spacing w:after="0"/>
+        <w:rPr>
+          <w:rFonts w:ascii="Arial" w:hAnsi="Arial" w:cs="Arial"/>
+        </w:rPr>
+      </w:pPr>
+    </w:p>
+    <w:p>
+      <w:pPr>
+        <w:spacing w:after="0"/>
+        <w:rPr>
+          <w:rFonts w:ascii="Arial" w:hAnsi="Arial" w:cs="Arial"/>
+        </w:rPr>
+      </w:pPr>
+    </w:p>
+    <w:p>
+      <w:pPr>
+        <w:spacing w:after="0"/>
+        <w:rPr>
+          <w:rFonts w:ascii="Arial" w:hAnsi="Arial" w:cs="Arial"/>
+        </w:rPr>
+      </w:pPr>
+    </w:p>
+    <w:p>
+      <w:pPr>
+        <w:spacing w:after="0"/>
+        <w:rPr>
+          <w:rFonts w:ascii="Arial" w:hAnsi="Arial" w:cs="Arial"/>
+        </w:rPr>
+      </w:pPr>
+    </w:p>
+    <w:p>
+      <w:pPr>
+        <w:spacing w:after="0"/>
+        <w:rPr>
+          <w:rFonts w:ascii="Arial" w:hAnsi="Arial" w:cs="Arial"/>
+        </w:rPr>
+      </w:pPr>
+      <w:r>
+        <w:rPr>
+          <w:rFonts w:ascii="Arial" w:hAnsi="Arial" w:cs="Arial"/>
+        </w:rPr>
+        <w:t xml:space="preserve">On </w:t>
+      </w:r>
+      <w:r>
+        <w:rPr>
+          <w:rFonts w:ascii="Arial" w:hAnsi="Arial" w:cs="Arial"/>
+        </w:rPr>
+        <w:t>estim</w:t>
+      </w:r>
+      <w:r>
+        <w:rPr>
+          <w:rFonts w:ascii="Arial" w:hAnsi="Arial" w:cs="Arial"/>
+        </w:rPr>
+        <w:t>e</w:t>
+      </w:r>
+      <w:r>
+        <w:rPr>
+          <w:rFonts w:ascii="Arial" w:hAnsi="Arial" w:cs="Arial"/>
+        </w:rPr>
+        <w:t xml:space="preserve"> </w:t>
+      </w:r>
+      <w:r>
+        <w:rPr>
+          <w:rFonts w:ascii="Arial" w:hAnsi="Arial" w:cs="Arial"/>
+        </w:rPr>
+        <w:t xml:space="preserve">par suite </w:t>
+      </w:r>
+      <w:r>
+        <w:rPr>
+          <w:rFonts w:ascii="Arial" w:hAnsi="Arial" w:cs="Arial"/>
+        </w:rPr>
+        <w:t>l'</w:t>
+      </w:r>
+      <w:proofErr w:type="spellStart"/>
+      <w:r>
+        <w:rPr>
+          <w:rFonts w:ascii="Arial" w:hAnsi="Arial" w:cs="Arial"/>
+        </w:rPr>
+        <w:t>argmin</w:t>
+      </w:r>
+      <w:proofErr w:type="spellEnd"/>
+      <w:r>
+        <w:rPr>
+          <w:rFonts w:ascii="Arial" w:hAnsi="Arial" w:cs="Arial"/>
+        </w:rPr>
+        <w:t xml:space="preserve"> de </w:t>
+      </w:r>
+      <w:r>
+        <w:rPr>
+          <w:rFonts w:ascii="Arial" w:hAnsi="Arial" w:cs="Arial"/>
+        </w:rPr>
+        <w:t>(</w:t>
+      </w:r>
+      <w:proofErr w:type="spellStart"/>
+      <w:proofErr w:type="gramStart"/>
+      <w:r>
+        <w:rPr>
+          <w:rFonts w:ascii="Arial" w:hAnsi="Arial" w:cs="Arial"/>
+        </w:rPr>
+        <w:t>a</w:t>
+      </w:r>
+      <w:r>
+        <w:rPr>
+          <w:rFonts w:ascii="Arial" w:hAnsi="Arial" w:cs="Arial"/>
+        </w:rPr>
+        <w:t>,</w:t>
+      </w:r>
+      <w:r>
+        <w:rPr>
+          <w:rFonts w:ascii="Arial" w:hAnsi="Arial" w:cs="Arial"/>
+        </w:rPr>
+        <w:t>b</w:t>
+      </w:r>
+      <w:proofErr w:type="spellEnd"/>
+      <w:proofErr w:type="gramEnd"/>
+      <w:r>
+        <w:rPr>
+          <w:rFonts w:ascii="Arial" w:hAnsi="Arial" w:cs="Arial"/>
+        </w:rPr>
+        <w:t>).</w:t>
+      </w:r>
+      <w:r>
+        <w:rPr>
+          <w:rFonts w:ascii="Arial" w:hAnsi="Arial" w:cs="Arial"/>
+        </w:rPr>
+        <w:t xml:space="preserve"> </w:t>
+      </w:r>
+      <w:r>
+        <w:rPr>
+          <w:rFonts w:ascii="Arial" w:hAnsi="Arial" w:cs="Arial"/>
+        </w:rPr>
+        <w:t>O</w:t>
+      </w:r>
+      <w:r>
+        <w:rPr>
+          <w:rFonts w:ascii="Arial" w:hAnsi="Arial" w:cs="Arial"/>
+        </w:rPr>
+        <w:t xml:space="preserve">n part d'un </w:t>
+      </w:r>
+      <w:r>
+        <w:rPr>
+          <w:rFonts w:ascii="Arial" w:hAnsi="Arial" w:cs="Arial"/>
+        </w:rPr>
+        <w:t>échantillonnage</w:t>
+      </w:r>
+      <w:r>
+        <w:rPr>
+          <w:rFonts w:ascii="Arial" w:hAnsi="Arial" w:cs="Arial"/>
+        </w:rPr>
+        <w:t xml:space="preserve"> </w:t>
+      </w:r>
+    </w:p>
+    <w:p>
+      <w:pPr>
+        <w:spacing w:after="0"/>
+        <w:rPr>
+          <w:rFonts w:ascii="Arial" w:hAnsi="Arial" w:cs="Arial"/>
+        </w:rPr>
+      </w:pPr>
+      <w:r>
+        <w:rPr>
+          <w:rFonts w:ascii="Arial" w:hAnsi="Arial" w:cs="Arial"/>
+        </w:rPr>
+        <w:t>(</w:t>
+      </w:r>
+      <w:proofErr w:type="spellStart"/>
+      <w:proofErr w:type="gramStart"/>
+      <w:r>
+        <w:rPr>
+          <w:rFonts w:ascii="Arial" w:hAnsi="Arial" w:cs="Arial"/>
+        </w:rPr>
+        <w:t>a,b</w:t>
+      </w:r>
+      <w:proofErr w:type="spellEnd"/>
+      <w:proofErr w:type="gramEnd"/>
+      <w:r>
+        <w:rPr>
+          <w:rFonts w:ascii="Arial" w:hAnsi="Arial" w:cs="Arial"/>
+        </w:rPr>
+        <w:t>)</w:t>
+      </w:r>
+      <w:r>
+        <w:rPr>
+          <w:rFonts w:ascii="Arial" w:hAnsi="Arial" w:cs="Arial"/>
+        </w:rPr>
+        <w:t>€([-10 ;25] ,[-20 ;20])</w:t>
+      </w:r>
+      <w:r>
+        <w:rPr>
+          <w:rFonts w:ascii="Arial" w:hAnsi="Arial" w:cs="Arial"/>
+        </w:rPr>
+        <w:t xml:space="preserve"> et on diminue l'intervalle jusqu' à trouver une</w:t>
+      </w:r>
+    </w:p>
+    <w:p>
+      <w:pPr>
+        <w:spacing w:after="0"/>
+        <w:rPr>
+          <w:rFonts w:ascii="Arial" w:hAnsi="Arial" w:cs="Arial"/>
+        </w:rPr>
+      </w:pPr>
+      <w:proofErr w:type="gramStart"/>
+      <w:r>
+        <w:rPr>
+          <w:rFonts w:ascii="Arial" w:hAnsi="Arial" w:cs="Arial"/>
+        </w:rPr>
+        <w:t>e</w:t>
+      </w:r>
+      <w:r>
+        <w:rPr>
+          <w:rFonts w:ascii="Arial" w:hAnsi="Arial" w:cs="Arial"/>
+        </w:rPr>
+        <w:t>stimation</w:t>
+      </w:r>
+      <w:proofErr w:type="gramEnd"/>
+      <w:r>
+        <w:rPr>
+          <w:rFonts w:ascii="Arial" w:hAnsi="Arial" w:cs="Arial"/>
+        </w:rPr>
+        <w:t xml:space="preserve"> des paramètres a et b, par </w:t>
+      </w:r>
+      <w:r>
+        <w:rPr>
+          <w:rFonts w:ascii="Arial" w:hAnsi="Arial" w:cs="Arial"/>
+        </w:rPr>
+        <w:t>échantillonnage</w:t>
+      </w:r>
+      <w:r>
+        <w:rPr>
+          <w:rFonts w:ascii="Arial" w:hAnsi="Arial" w:cs="Arial"/>
+        </w:rPr>
+        <w:t xml:space="preserve"> régulier on obtient</w:t>
+      </w:r>
+    </w:p>
+    <w:p>
+      <w:pPr>
+        <w:spacing w:after="0"/>
+        <w:rPr>
+          <w:rFonts w:ascii="Arial" w:hAnsi="Arial" w:cs="Arial"/>
+        </w:rPr>
+      </w:pPr>
+      <w:r>
+        <w:rPr>
+          <w:rFonts w:ascii="Arial" w:hAnsi="Arial" w:cs="Arial"/>
+        </w:rPr>
+        <w:t xml:space="preserve"> </w:t>
+      </w:r>
+      <w:proofErr w:type="gramStart"/>
+      <w:r>
+        <w:rPr>
+          <w:rFonts w:ascii="Arial" w:hAnsi="Arial" w:cs="Arial"/>
+        </w:rPr>
+        <w:t>a</w:t>
+      </w:r>
+      <w:proofErr w:type="gramEnd"/>
+      <w:r>
+        <w:rPr>
+          <w:rFonts w:ascii="Arial" w:hAnsi="Arial" w:cs="Arial"/>
+        </w:rPr>
+        <w:t>€[</w:t>
+      </w:r>
+      <w:r>
+        <w:rPr>
+          <w:rFonts w:ascii="Arial" w:hAnsi="Arial" w:cs="Arial"/>
+        </w:rPr>
+        <w:t>6</w:t>
+      </w:r>
+      <w:r>
+        <w:rPr>
+          <w:rFonts w:ascii="Arial" w:hAnsi="Arial" w:cs="Arial"/>
+        </w:rPr>
+        <w:t>,8] et b€[-4,-1]</w:t>
+      </w:r>
+    </w:p>
+    <w:p>
+      <w:pPr>
+        <w:spacing w:after="0"/>
+        <w:rPr>
+          <w:rFonts w:ascii="Arial" w:hAnsi="Arial" w:cs="Arial"/>
+        </w:rPr>
+      </w:pPr>
+    </w:p>
+    <w:p>
+      <w:pPr>
+        <w:spacing w:after="0"/>
+        <w:rPr>
+          <w:rFonts w:ascii="Arial" w:hAnsi="Arial" w:cs="Arial"/>
+        </w:rPr>
+      </w:pPr>
+    </w:p>
+    <w:p>
+      <w:pPr>
+        <w:spacing w:after="0"/>
+        <w:rPr>
+          <w:rFonts w:ascii="Arial" w:hAnsi="Arial" w:cs="Arial"/>
+        </w:rPr>
+      </w:pPr>
+    </w:p>
+    <w:p>
+      <w:pPr>
+        <w:spacing w:after="0"/>
+        <w:rPr>
+          <w:rFonts w:ascii="Arial" w:hAnsi="Arial" w:cs="Arial"/>
+          <w:noProof/>
+        </w:rPr>
+      </w:pPr>
+      <w:r>
+        <w:rPr>
+          <w:rFonts w:ascii="Arial" w:hAnsi="Arial" w:cs="Arial"/>
+          <w:noProof/>
+        </w:rPr>
+        <w:lastRenderedPageBreak/>
+        <w:drawing>
+          <wp:anchor distT="0" distB="0" distL="114300" distR="114300" simplePos="0" relativeHeight="251709952" behindDoc="0" locked="0" layoutInCell="1" allowOverlap="1" wp14:anchorId="5C898A3A" wp14:editId="068E8B2D">
+            <wp:simplePos x="0" y="0"/>
+            <wp:positionH relativeFrom="margin">
+              <wp:align>right</wp:align>
+            </wp:positionH>
+            <wp:positionV relativeFrom="paragraph">
+              <wp:posOffset>-146474</wp:posOffset>
+            </wp:positionV>
+            <wp:extent cx="5756910" cy="2806700"/>
+            <wp:effectExtent l="0" t="0" r="0" b="0"/>
+            <wp:wrapNone/>
+            <wp:docPr id="17" name="Image 17"/>
+            <wp:cNvGraphicFramePr>
+              <a:graphicFrameLocks xmlns:a="http://schemas.openxmlformats.org/drawingml/2006/main" noChangeAspect="1"/>
+            </wp:cNvGraphicFramePr>
+            <a:graphic xmlns:a="http://schemas.openxmlformats.org/drawingml/2006/main">
+              <a:graphicData uri="http://schemas.openxmlformats.org/drawingml/2006/picture">
+                <pic:pic xmlns:pic="http://schemas.openxmlformats.org/drawingml/2006/picture">
+                  <pic:nvPicPr>
+                    <pic:cNvPr id="0" name="Picture 3"/>
+                    <pic:cNvPicPr>
+                      <a:picLocks noChangeAspect="1" noChangeArrowheads="1"/>
+                    </pic:cNvPicPr>
+                  </pic:nvPicPr>
+                  <pic:blipFill>
+                    <a:blip r:embed="rId15">
+                      <a:extLst>
+                        <a:ext uri="{28A0092B-C50C-407E-A947-70E740481C1C}">
+                          <a14:useLocalDpi xmlns:a14="http://schemas.microsoft.com/office/drawing/2010/main" val="0"/>
+                        </a:ext>
+                      </a:extLst>
+                    </a:blip>
+                    <a:srcRect/>
+                    <a:stretch>
+                      <a:fillRect/>
+                    </a:stretch>
+                  </pic:blipFill>
+                  <pic:spPr bwMode="auto">
+                    <a:xfrm>
+                      <a:off x="0" y="0"/>
+                      <a:ext cx="5756910" cy="2806700"/>
+                    </a:xfrm>
+                    <a:prstGeom prst="rect">
+                      <a:avLst/>
+                    </a:prstGeom>
+                    <a:noFill/>
+                    <a:ln>
+                      <a:noFill/>
+                    </a:ln>
+                  </pic:spPr>
+                </pic:pic>
+              </a:graphicData>
+            </a:graphic>
+          </wp:anchor>
+        </w:drawing>
+      </w:r>
+    </w:p>
+    <w:p>
+      <w:pPr>
+        <w:spacing w:after="0"/>
+        <w:rPr>
+          <w:rFonts w:ascii="Arial" w:hAnsi="Arial" w:cs="Arial"/>
+          <w:noProof/>
+        </w:rPr>
+      </w:pPr>
+    </w:p>
+    <w:p>
+      <w:pPr>
+        <w:spacing w:after="0"/>
+        <w:rPr>
+          <w:rFonts w:ascii="Arial" w:hAnsi="Arial" w:cs="Arial"/>
+        </w:rPr>
+      </w:pPr>
+    </w:p>
+    <w:p>
+      <w:pPr>
+        <w:spacing w:after="0"/>
+        <w:rPr>
+          <w:rFonts w:ascii="Arial" w:hAnsi="Arial" w:cs="Arial"/>
+        </w:rPr>
+      </w:pPr>
+    </w:p>
+    <w:p>
+      <w:pPr>
+        <w:spacing w:after="0"/>
+        <w:rPr>
+          <w:rFonts w:ascii="Arial" w:hAnsi="Arial" w:cs="Arial"/>
+        </w:rPr>
+      </w:pPr>
+    </w:p>
+    <w:p>
+      <w:pPr>
+        <w:spacing w:after="0"/>
+        <w:rPr>
+          <w:rFonts w:ascii="Arial" w:hAnsi="Arial" w:cs="Arial"/>
+        </w:rPr>
+      </w:pPr>
+    </w:p>
+    <w:p>
+      <w:pPr>
+        <w:spacing w:after="0"/>
+        <w:rPr>
+          <w:rFonts w:ascii="Arial" w:hAnsi="Arial" w:cs="Arial"/>
+        </w:rPr>
+      </w:pPr>
+    </w:p>
+    <w:p>
+      <w:pPr>
+        <w:spacing w:after="0"/>
+        <w:rPr>
+          <w:rFonts w:ascii="Arial" w:hAnsi="Arial" w:cs="Arial"/>
+        </w:rPr>
+      </w:pPr>
+    </w:p>
+    <w:p>
+      <w:pPr>
+        <w:spacing w:after="0"/>
+        <w:rPr>
+          <w:rFonts w:ascii="Arial" w:hAnsi="Arial" w:cs="Arial"/>
+        </w:rPr>
+      </w:pPr>
+    </w:p>
+    <w:p>
+      <w:pPr>
+        <w:spacing w:after="0"/>
+        <w:rPr>
+          <w:rFonts w:ascii="Arial" w:hAnsi="Arial" w:cs="Arial"/>
+        </w:rPr>
+      </w:pPr>
+    </w:p>
+    <w:p>
+      <w:pPr>
+        <w:spacing w:after="0"/>
+        <w:rPr>
+          <w:rFonts w:ascii="Arial" w:hAnsi="Arial" w:cs="Arial"/>
+        </w:rPr>
+      </w:pPr>
+    </w:p>
+    <w:p>
+      <w:pPr>
+        <w:spacing w:after="0"/>
+        <w:rPr>
+          <w:rFonts w:ascii="Arial" w:hAnsi="Arial" w:cs="Arial"/>
+        </w:rPr>
+      </w:pPr>
+    </w:p>
+    <w:p>
+      <w:pPr>
+        <w:spacing w:after="0"/>
+        <w:rPr>
+          <w:rFonts w:ascii="Arial" w:hAnsi="Arial" w:cs="Arial"/>
+        </w:rPr>
+      </w:pPr>
+    </w:p>
+    <w:p>
+      <w:pPr>
+        <w:spacing w:after="0"/>
+        <w:rPr>
+          <w:rFonts w:ascii="Arial" w:hAnsi="Arial" w:cs="Arial"/>
+        </w:rPr>
+      </w:pPr>
+    </w:p>
+    <w:p>
+      <w:pPr>
+        <w:spacing w:after="0"/>
+        <w:rPr>
+          <w:rFonts w:ascii="Arial" w:hAnsi="Arial" w:cs="Arial"/>
+        </w:rPr>
+      </w:pPr>
+      <w:r>
+        <w:rPr>
+          <w:noProof/>
+        </w:rPr>
+        <w:drawing>
+          <wp:anchor distT="0" distB="0" distL="114300" distR="114300" simplePos="0" relativeHeight="251712000" behindDoc="0" locked="0" layoutInCell="1" allowOverlap="1" wp14:anchorId="77EAB4EB" wp14:editId="5F30342E">
+            <wp:simplePos x="0" y="0"/>
+            <wp:positionH relativeFrom="column">
+              <wp:posOffset>3970020</wp:posOffset>
+            </wp:positionH>
+            <wp:positionV relativeFrom="paragraph">
+              <wp:posOffset>61018</wp:posOffset>
+            </wp:positionV>
+            <wp:extent cx="429491" cy="379290"/>
+            <wp:effectExtent l="0" t="0" r="8890" b="1905"/>
+            <wp:wrapNone/>
+            <wp:docPr id="21" name="Image 21"/>
+            <wp:cNvGraphicFramePr>
+              <a:graphicFrameLocks xmlns:a="http://schemas.openxmlformats.org/drawingml/2006/main" noChangeAspect="1"/>
+            </wp:cNvGraphicFramePr>
+            <a:graphic xmlns:a="http://schemas.openxmlformats.org/drawingml/2006/main">
+              <a:graphicData uri="http://schemas.openxmlformats.org/drawingml/2006/picture">
+                <pic:pic xmlns:pic="http://schemas.openxmlformats.org/drawingml/2006/picture">
+                  <pic:nvPicPr>
+                    <pic:cNvPr id="1" name=""/>
+                    <pic:cNvPicPr/>
+                  </pic:nvPicPr>
+                  <pic:blipFill>
+                    <a:blip r:embed="rId16"/>
+                    <a:stretch>
+                      <a:fillRect/>
+                    </a:stretch>
+                  </pic:blipFill>
+                  <pic:spPr>
+                    <a:xfrm>
+                      <a:off x="0" y="0"/>
+                      <a:ext cx="429491" cy="379290"/>
+                    </a:xfrm>
+                    <a:prstGeom prst="rect">
+                      <a:avLst/>
+                    </a:prstGeom>
+                  </pic:spPr>
+                </pic:pic>
+              </a:graphicData>
+            </a:graphic>
+            <wp14:sizeRelH relativeFrom="margin">
+              <wp14:pctWidth>0</wp14:pctWidth>
+            </wp14:sizeRelH>
+            <wp14:sizeRelV relativeFrom="margin">
+              <wp14:pctHeight>0</wp14:pctHeight>
+            </wp14:sizeRelV>
+          </wp:anchor>
+        </w:drawing>
+      </w:r>
+      <w:r>
+        <w:rPr>
+          <w:noProof/>
+        </w:rPr>
+        <w:drawing>
+          <wp:anchor distT="0" distB="0" distL="114300" distR="114300" simplePos="0" relativeHeight="251710976" behindDoc="0" locked="0" layoutInCell="1" allowOverlap="1" wp14:anchorId="795A6710" wp14:editId="081EED26">
+            <wp:simplePos x="0" y="0"/>
+            <wp:positionH relativeFrom="column">
+              <wp:posOffset>3200804</wp:posOffset>
+            </wp:positionH>
+            <wp:positionV relativeFrom="paragraph">
+              <wp:posOffset>82031</wp:posOffset>
+            </wp:positionV>
+            <wp:extent cx="676275" cy="352425"/>
+            <wp:effectExtent l="0" t="0" r="9525" b="9525"/>
+            <wp:wrapNone/>
+            <wp:docPr id="19" name="Image 19"/>
+            <wp:cNvGraphicFramePr>
+              <a:graphicFrameLocks xmlns:a="http://schemas.openxmlformats.org/drawingml/2006/main" noChangeAspect="1"/>
+            </wp:cNvGraphicFramePr>
+            <a:graphic xmlns:a="http://schemas.openxmlformats.org/drawingml/2006/main">
+              <a:graphicData uri="http://schemas.openxmlformats.org/drawingml/2006/picture">
+                <pic:pic xmlns:pic="http://schemas.openxmlformats.org/drawingml/2006/picture">
+                  <pic:nvPicPr>
+                    <pic:cNvPr id="1" name=""/>
+                    <pic:cNvPicPr/>
+                  </pic:nvPicPr>
+                  <pic:blipFill>
+                    <a:blip r:embed="rId17"/>
+                    <a:stretch>
+                      <a:fillRect/>
+                    </a:stretch>
+                  </pic:blipFill>
+                  <pic:spPr>
+                    <a:xfrm>
+                      <a:off x="0" y="0"/>
+                      <a:ext cx="676275" cy="352425"/>
+                    </a:xfrm>
+                    <a:prstGeom prst="rect">
+                      <a:avLst/>
+                    </a:prstGeom>
+                  </pic:spPr>
+                </pic:pic>
+              </a:graphicData>
+            </a:graphic>
+          </wp:anchor>
+        </w:drawing>
+      </w:r>
+    </w:p>
+    <w:p>
+      <w:pPr>
+        <w:spacing w:after="0"/>
+        <w:rPr>
+          <w:rFonts w:ascii="Arial" w:hAnsi="Arial" w:cs="Arial"/>
+        </w:rPr>
+      </w:pPr>
+      <w:r>
+        <w:rPr>
+          <w:rFonts w:ascii="Arial" w:hAnsi="Arial" w:cs="Arial"/>
+        </w:rPr>
+        <w:t xml:space="preserve">On estime le minimum de la fonction de coût à </w:t>
+      </w:r>
+      <w:r>
+        <w:rPr>
+          <w:rFonts w:ascii="Arial" w:hAnsi="Arial" w:cs="Arial"/>
+        </w:rPr>
+        <w:tab/>
+      </w:r>
+      <w:r>
+        <w:rPr>
+          <w:rFonts w:ascii="Arial" w:hAnsi="Arial" w:cs="Arial"/>
+        </w:rPr>
+        <w:t xml:space="preserve">       = </w:t>
+      </w:r>
+      <w:r>
+        <w:rPr>
+          <w:rFonts w:ascii="Arial" w:hAnsi="Arial" w:cs="Arial"/>
+        </w:rPr>
+        <w:tab/>
+        <w:t xml:space="preserve">      </w:t>
+      </w:r>
+      <w:proofErr w:type="gramStart"/>
+      <w:r>
+        <w:rPr>
+          <w:rFonts w:ascii="Arial" w:hAnsi="Arial" w:cs="Arial"/>
+        </w:rPr>
+        <w:t xml:space="preserve">  .</w:t>
+      </w:r>
+      <w:proofErr w:type="gramEnd"/>
+    </w:p>
+    <w:p>
+      <w:pPr>
+        <w:spacing w:after="0"/>
+        <w:rPr>
+          <w:rFonts w:ascii="Arial" w:hAnsi="Arial" w:cs="Arial"/>
+        </w:rPr>
+      </w:pPr>
+    </w:p>
+    <w:p>
+      <w:pPr>
+        <w:spacing w:after="0"/>
+        <w:rPr>
+          <w:rFonts w:ascii="Arial" w:hAnsi="Arial" w:cs="Arial"/>
+        </w:rPr>
+      </w:pPr>
+    </w:p>
+    <w:p>
+      <w:pPr>
+        <w:spacing w:after="0"/>
+        <w:rPr>
+          <w:rFonts w:ascii="Arial" w:hAnsi="Arial" w:cs="Arial"/>
+        </w:rPr>
+      </w:pPr>
+      <w:r>
+        <w:rPr>
+          <w:rFonts w:ascii="Arial" w:hAnsi="Arial" w:cs="Arial"/>
+        </w:rPr>
+        <w:t xml:space="preserve">On représente par suite </w:t>
+      </w:r>
+      <w:r>
+        <w:rPr>
+          <w:rFonts w:ascii="Arial" w:hAnsi="Arial" w:cs="Arial"/>
+        </w:rPr>
+        <w:t xml:space="preserve">la fonction des moindres carrés pour la solution précédente, </w:t>
+      </w:r>
+      <w:r>
+        <w:rPr>
+          <w:rFonts w:ascii="Cambria Math" w:hAnsi="Cambria Math" w:cs="Cambria Math"/>
+        </w:rPr>
+        <w:t>𝑦</w:t>
+      </w:r>
+      <w:r>
+        <w:rPr>
+          <w:rFonts w:ascii="Arial" w:hAnsi="Arial" w:cs="Arial"/>
+        </w:rPr>
+        <w:t xml:space="preserve"> = 7</w:t>
+      </w:r>
+      <w:r>
+        <w:rPr>
+          <w:rFonts w:ascii="Cambria Math" w:hAnsi="Cambria Math" w:cs="Cambria Math"/>
+        </w:rPr>
+        <w:t>𝑥</w:t>
+      </w:r>
+      <w:r>
+        <w:rPr>
+          <w:rFonts w:ascii="Arial" w:hAnsi="Arial" w:cs="Arial"/>
+        </w:rPr>
+        <w:t xml:space="preserve"> </w:t>
+      </w:r>
+      <w:r>
+        <w:rPr>
+          <w:rFonts w:ascii="Arial" w:hAnsi="Arial" w:cs="Arial"/>
+        </w:rPr>
+        <w:t>-2.5.</w:t>
+      </w:r>
+    </w:p>
+    <w:p>
+      <w:pPr>
+        <w:spacing w:after="0"/>
+        <w:rPr>
+          <w:rFonts w:ascii="Arial" w:hAnsi="Arial" w:cs="Arial"/>
+        </w:rPr>
+      </w:pPr>
+      <w:r>
+        <w:rPr>
+          <w:rFonts w:ascii="Arial" w:hAnsi="Arial" w:cs="Arial"/>
+          <w:noProof/>
+        </w:rPr>
+        <w:drawing>
+          <wp:anchor distT="0" distB="0" distL="114300" distR="114300" simplePos="0" relativeHeight="251713024" behindDoc="0" locked="0" layoutInCell="1" allowOverlap="1" wp14:anchorId="387FA59A" wp14:editId="11226CD1">
+            <wp:simplePos x="0" y="0"/>
+            <wp:positionH relativeFrom="margin">
+              <wp:align>center</wp:align>
+            </wp:positionH>
+            <wp:positionV relativeFrom="paragraph">
+              <wp:posOffset>3810</wp:posOffset>
+            </wp:positionV>
+            <wp:extent cx="6878589" cy="3352800"/>
+            <wp:effectExtent l="0" t="0" r="0" b="0"/>
+            <wp:wrapNone/>
+            <wp:docPr id="22" name="Image 22"/>
+            <wp:cNvGraphicFramePr>
+              <a:graphicFrameLocks xmlns:a="http://schemas.openxmlformats.org/drawingml/2006/main" noChangeAspect="1"/>
+            </wp:cNvGraphicFramePr>
+            <a:graphic xmlns:a="http://schemas.openxmlformats.org/drawingml/2006/main">
+              <a:graphicData uri="http://schemas.openxmlformats.org/drawingml/2006/picture">
+                <pic:pic xmlns:pic="http://schemas.openxmlformats.org/drawingml/2006/picture">
+                  <pic:nvPicPr>
+                    <pic:cNvPr id="0" name="Picture 4"/>
+                    <pic:cNvPicPr>
+                      <a:picLocks noChangeAspect="1" noChangeArrowheads="1"/>
+                    </pic:cNvPicPr>
+                  </pic:nvPicPr>
+                  <pic:blipFill>
+                    <a:blip r:embed="rId18">
+                      <a:extLst>
+                        <a:ext uri="{28A0092B-C50C-407E-A947-70E740481C1C}">
+                          <a14:useLocalDpi xmlns:a14="http://schemas.microsoft.com/office/drawing/2010/main" val="0"/>
+                        </a:ext>
+                      </a:extLst>
+                    </a:blip>
+                    <a:srcRect/>
+                    <a:stretch>
+                      <a:fillRect/>
+                    </a:stretch>
+                  </pic:blipFill>
+                  <pic:spPr bwMode="auto">
+                    <a:xfrm>
+                      <a:off x="0" y="0"/>
+                      <a:ext cx="6878589" cy="3352800"/>
+                    </a:xfrm>
+                    <a:prstGeom prst="rect">
+                      <a:avLst/>
+                    </a:prstGeom>
+                    <a:noFill/>
+                    <a:ln>
+                      <a:noFill/>
+                    </a:ln>
+                  </pic:spPr>
+                </pic:pic>
+              </a:graphicData>
+            </a:graphic>
+          </wp:anchor>
+        </w:drawing>
+      </w:r>
+    </w:p>
+    <w:p>
+      <w:pPr>
+        <w:spacing w:after="0"/>
+        <w:rPr>
+          <w:rFonts w:ascii="Arial" w:hAnsi="Arial" w:cs="Arial"/>
+        </w:rPr>
+      </w:pPr>
+    </w:p>
+    <w:p>
+      <w:pPr>
+        <w:spacing w:after="0"/>
+        <w:rPr>
+          <w:rFonts w:ascii="Arial" w:hAnsi="Arial" w:cs="Arial"/>
+        </w:rPr>
+      </w:pPr>
+    </w:p>
+    <w:p>
+      <w:pPr>
+        <w:spacing w:after="0"/>
+        <w:rPr>
+          <w:rFonts w:ascii="Arial" w:hAnsi="Arial" w:cs="Arial"/>
+        </w:rPr>
+      </w:pPr>
+    </w:p>
+    <w:p>
+      <w:pPr>
+        <w:spacing w:after="0"/>
+        <w:rPr>
+          <w:rFonts w:ascii="Arial" w:hAnsi="Arial" w:cs="Arial"/>
+        </w:rPr>
+      </w:pPr>
+    </w:p>
+    <w:p>
+      <w:pPr>
+        <w:spacing w:after="0"/>
+        <w:rPr>
+          <w:rFonts w:ascii="Arial" w:hAnsi="Arial" w:cs="Arial"/>
+        </w:rPr>
+      </w:pPr>
+    </w:p>
+    <w:p>
+      <w:pPr>
+        <w:spacing w:after="0"/>
+        <w:rPr>
+          <w:rFonts w:ascii="Arial" w:hAnsi="Arial" w:cs="Arial"/>
+        </w:rPr>
+      </w:pPr>
+    </w:p>
+    <w:p>
+      <w:pPr>
+        <w:spacing w:after="0"/>
+        <w:rPr>
+          <w:rFonts w:ascii="Arial" w:hAnsi="Arial" w:cs="Arial"/>
+        </w:rPr>
+      </w:pPr>
+    </w:p>
+    <w:p>
+      <w:pPr>
+        <w:spacing w:after="0"/>
+        <w:rPr>
+          <w:rFonts w:ascii="Arial" w:hAnsi="Arial" w:cs="Arial"/>
+        </w:rPr>
+      </w:pPr>
+    </w:p>
+    <w:p>
+      <w:pPr>
+        <w:spacing w:after="0"/>
+        <w:rPr>
+          <w:rFonts w:ascii="Arial" w:hAnsi="Arial" w:cs="Arial"/>
+        </w:rPr>
+      </w:pPr>
+    </w:p>
+    <w:p>
+      <w:pPr>
+        <w:spacing w:after="0"/>
+        <w:rPr>
+          <w:rFonts w:ascii="Arial" w:hAnsi="Arial" w:cs="Arial"/>
+        </w:rPr>
+      </w:pPr>
+    </w:p>
+    <w:p>
+      <w:pPr>
+        <w:spacing w:after="0"/>
+        <w:rPr>
+          <w:rFonts w:ascii="Arial" w:hAnsi="Arial" w:cs="Arial"/>
+        </w:rPr>
+      </w:pPr>
+    </w:p>
+    <w:p>
+      <w:pPr>
+        <w:spacing w:after="0"/>
+        <w:rPr>
+          <w:rFonts w:ascii="Arial" w:hAnsi="Arial" w:cs="Arial"/>
+        </w:rPr>
+      </w:pPr>
+    </w:p>
+    <w:p>
+      <w:pPr>
+        <w:spacing w:after="0"/>
+        <w:rPr>
+          <w:rFonts w:ascii="Arial" w:hAnsi="Arial" w:cs="Arial"/>
+        </w:rPr>
+      </w:pPr>
+    </w:p>
+    <w:p>
+      <w:pPr>
+        <w:spacing w:after="0"/>
+        <w:rPr>
+          <w:rFonts w:ascii="Arial" w:hAnsi="Arial" w:cs="Arial"/>
+        </w:rPr>
+      </w:pPr>
+    </w:p>
+    <w:p>
+      <w:pPr>
+        <w:spacing w:after="0"/>
+        <w:rPr>
+          <w:rFonts w:ascii="Arial" w:hAnsi="Arial" w:cs="Arial"/>
+        </w:rPr>
+      </w:pPr>
+    </w:p>
+    <w:p>
+      <w:pPr>
+        <w:spacing w:after="0"/>
+        <w:rPr>
+          <w:rFonts w:ascii="Arial" w:hAnsi="Arial" w:cs="Arial"/>
+        </w:rPr>
+      </w:pPr>
+    </w:p>
+    <w:p>
+      <w:pPr>
+        <w:spacing w:after="0"/>
+        <w:rPr>
+          <w:rFonts w:ascii="Arial" w:hAnsi="Arial" w:cs="Arial"/>
+        </w:rPr>
+      </w:pPr>
+    </w:p>
+    <w:p>
+      <w:pPr>
+        <w:spacing w:after="0"/>
+        <w:rPr>
+          <w:rFonts w:ascii="Arial" w:hAnsi="Arial" w:cs="Arial"/>
+        </w:rPr>
+      </w:pPr>
+    </w:p>
+    <w:p>
+      <w:pPr>
+        <w:spacing w:after="0"/>
+        <w:rPr>
+          <w:rFonts w:ascii="Arial" w:hAnsi="Arial" w:cs="Arial"/>
+        </w:rPr>
+      </w:pPr>
+      <w:r>
+        <w:rPr>
+          <w:rFonts w:ascii="Arial" w:hAnsi="Arial" w:cs="Arial"/>
+        </w:rPr>
+        <w:t>On remarque que l’approximation n’est pas très proche de ce que l’on souhaite obtenir. En effet, cette approximation est très influencée par la présence du bruit</w:t>
+      </w:r>
+      <w:r>
+        <w:rPr>
+          <w:rFonts w:ascii="Arial" w:hAnsi="Arial" w:cs="Arial"/>
+        </w:rPr>
+        <w:t xml:space="preserve">. </w:t>
+      </w:r>
+      <w:r>
+        <w:rPr>
+          <w:rFonts w:ascii="Arial" w:hAnsi="Arial" w:cs="Arial"/>
+        </w:rPr>
+        <w:t xml:space="preserve">La détermination de </w:t>
+      </w:r>
+      <w:r>
+        <w:rPr>
+          <w:rFonts w:ascii="Cambria Math" w:hAnsi="Cambria Math" w:cs="Cambria Math"/>
+        </w:rPr>
+        <w:t>𝜃</w:t>
+      </w:r>
+      <w:r>
+        <w:rPr>
+          <w:rFonts w:ascii="Arial" w:hAnsi="Arial" w:cs="Arial"/>
+        </w:rPr>
+        <w:t>̂</w:t>
+      </w:r>
+      <w:r>
+        <w:rPr>
+          <w:rFonts w:ascii="Arial" w:hAnsi="Arial" w:cs="Arial"/>
+        </w:rPr>
+        <w:t xml:space="preserve"> </w:t>
+      </w:r>
+      <w:r>
+        <w:rPr>
+          <w:rFonts w:ascii="Arial" w:hAnsi="Arial" w:cs="Arial"/>
+        </w:rPr>
+        <w:t>n’est pas très précise, ainsi donc, on passe par l’expression analytique de ce problème quadratique.</w:t>
+      </w:r>
+    </w:p>
+    <w:p>
+      <w:pPr>
+        <w:spacing w:after="0"/>
+        <w:rPr>
+          <w:rFonts w:ascii="Arial" w:hAnsi="Arial" w:cs="Arial"/>
+        </w:rPr>
+      </w:pPr>
+    </w:p>
+    <w:p>
+      <w:pPr>
+        <w:spacing w:after="0"/>
+        <w:rPr>
+          <w:rFonts w:ascii="Arial" w:hAnsi="Arial" w:cs="Arial"/>
+        </w:rPr>
+      </w:pPr>
+    </w:p>
+    <w:p>
+      <w:pPr>
+        <w:spacing w:after="0"/>
+        <w:rPr>
+          <w:rFonts w:ascii="Arial" w:hAnsi="Arial" w:cs="Arial"/>
+        </w:rPr>
+      </w:pPr>
+      <w:r>
+        <w:rPr>
+          <w:noProof/>
+        </w:rPr>
+        <w:lastRenderedPageBreak/>
+        <w:drawing>
+          <wp:inline distT="0" distB="0" distL="0" distR="0" wp14:anchorId="2BDBF620" wp14:editId="12A8A0AA">
+            <wp:extent cx="5756910" cy="1139190"/>
+            <wp:effectExtent l="0" t="0" r="0" b="3810"/>
+            <wp:docPr id="18" name="Image 18"/>
+            <wp:cNvGraphicFramePr>
+              <a:graphicFrameLocks xmlns:a="http://schemas.openxmlformats.org/drawingml/2006/main" noChangeAspect="1"/>
+            </wp:cNvGraphicFramePr>
+            <a:graphic xmlns:a="http://schemas.openxmlformats.org/drawingml/2006/main">
+              <a:graphicData uri="http://schemas.openxmlformats.org/drawingml/2006/picture">
+                <pic:pic xmlns:pic="http://schemas.openxmlformats.org/drawingml/2006/picture">
+                  <pic:nvPicPr>
+                    <pic:cNvPr id="1" name=""/>
+                    <pic:cNvPicPr/>
+                  </pic:nvPicPr>
+                  <pic:blipFill>
+                    <a:blip r:embed="rId19"/>
+                    <a:stretch>
+                      <a:fillRect/>
+                    </a:stretch>
+                  </pic:blipFill>
+                  <pic:spPr>
+                    <a:xfrm>
+                      <a:off x="0" y="0"/>
+                      <a:ext cx="5756910" cy="1139190"/>
                     </a:xfrm>
                     <a:prstGeom prst="rect">
                       <a:avLst/>
@@ -1345,9 +3280,491 @@
         </w:drawing>
       </w:r>
     </w:p>
+    <w:p>
+      <w:pPr>
+        <w:spacing w:after="0"/>
+        <w:rPr>
+          <w:rFonts w:ascii="Arial" w:hAnsi="Arial" w:cs="Arial"/>
+        </w:rPr>
+      </w:pPr>
+      <w:r>
+        <w:rPr>
+          <w:noProof/>
+        </w:rPr>
+        <w:drawing>
+          <wp:inline distT="0" distB="0" distL="0" distR="0" wp14:anchorId="329D9D57" wp14:editId="5F2BCC4C">
+            <wp:extent cx="5756910" cy="4247515"/>
+            <wp:effectExtent l="0" t="0" r="0" b="635"/>
+            <wp:docPr id="23" name="Image 23" descr="Une image contenant texte&#10;&#10;Description générée automatiquement"/>
+            <wp:cNvGraphicFramePr>
+              <a:graphicFrameLocks xmlns:a="http://schemas.openxmlformats.org/drawingml/2006/main" noChangeAspect="1"/>
+            </wp:cNvGraphicFramePr>
+            <a:graphic xmlns:a="http://schemas.openxmlformats.org/drawingml/2006/main">
+              <a:graphicData uri="http://schemas.openxmlformats.org/drawingml/2006/picture">
+                <pic:pic xmlns:pic="http://schemas.openxmlformats.org/drawingml/2006/picture">
+                  <pic:nvPicPr>
+                    <pic:cNvPr id="23" name="Image 23" descr="Une image contenant texte&#10;&#10;Description générée automatiquement"/>
+                    <pic:cNvPicPr/>
+                  </pic:nvPicPr>
+                  <pic:blipFill>
+                    <a:blip r:embed="rId20"/>
+                    <a:stretch>
+                      <a:fillRect/>
+                    </a:stretch>
+                  </pic:blipFill>
+                  <pic:spPr>
+                    <a:xfrm>
+                      <a:off x="0" y="0"/>
+                      <a:ext cx="5756910" cy="4247515"/>
+                    </a:xfrm>
+                    <a:prstGeom prst="rect">
+                      <a:avLst/>
+                    </a:prstGeom>
+                  </pic:spPr>
+                </pic:pic>
+              </a:graphicData>
+            </a:graphic>
+          </wp:inline>
+        </w:drawing>
+      </w:r>
+    </w:p>
+    <w:p>
+      <w:pPr>
+        <w:spacing w:after="0"/>
+        <w:rPr>
+          <w:rFonts w:ascii="Arial" w:hAnsi="Arial" w:cs="Arial"/>
+        </w:rPr>
+      </w:pPr>
+      <w:r>
+        <w:rPr>
+          <w:noProof/>
+        </w:rPr>
+        <w:drawing>
+          <wp:anchor distT="0" distB="0" distL="114300" distR="114300" simplePos="0" relativeHeight="251715072" behindDoc="0" locked="0" layoutInCell="1" allowOverlap="1" wp14:anchorId="0EE687C6" wp14:editId="0A07C2A4">
+            <wp:simplePos x="0" y="0"/>
+            <wp:positionH relativeFrom="column">
+              <wp:posOffset>1470660</wp:posOffset>
+            </wp:positionH>
+            <wp:positionV relativeFrom="paragraph">
+              <wp:posOffset>83185</wp:posOffset>
+            </wp:positionV>
+            <wp:extent cx="676275" cy="352425"/>
+            <wp:effectExtent l="0" t="0" r="9525" b="9525"/>
+            <wp:wrapNone/>
+            <wp:docPr id="26" name="Image 26"/>
+            <wp:cNvGraphicFramePr>
+              <a:graphicFrameLocks xmlns:a="http://schemas.openxmlformats.org/drawingml/2006/main" noChangeAspect="1"/>
+            </wp:cNvGraphicFramePr>
+            <a:graphic xmlns:a="http://schemas.openxmlformats.org/drawingml/2006/main">
+              <a:graphicData uri="http://schemas.openxmlformats.org/drawingml/2006/picture">
+                <pic:pic xmlns:pic="http://schemas.openxmlformats.org/drawingml/2006/picture">
+                  <pic:nvPicPr>
+                    <pic:cNvPr id="1" name=""/>
+                    <pic:cNvPicPr/>
+                  </pic:nvPicPr>
+                  <pic:blipFill>
+                    <a:blip r:embed="rId17"/>
+                    <a:stretch>
+                      <a:fillRect/>
+                    </a:stretch>
+                  </pic:blipFill>
+                  <pic:spPr>
+                    <a:xfrm>
+                      <a:off x="0" y="0"/>
+                      <a:ext cx="676275" cy="352425"/>
+                    </a:xfrm>
+                    <a:prstGeom prst="rect">
+                      <a:avLst/>
+                    </a:prstGeom>
+                  </pic:spPr>
+                </pic:pic>
+              </a:graphicData>
+            </a:graphic>
+          </wp:anchor>
+        </w:drawing>
+      </w:r>
+    </w:p>
+    <w:p>
+      <w:pPr>
+        <w:spacing w:after="0"/>
+        <w:rPr>
+          <w:rFonts w:ascii="Arial" w:hAnsi="Arial" w:cs="Arial"/>
+        </w:rPr>
+      </w:pPr>
+      <w:r>
+        <w:rPr>
+          <w:rFonts w:ascii="Arial" w:hAnsi="Arial" w:cs="Arial"/>
+        </w:rPr>
+        <w:t xml:space="preserve">On trouve par suite </w:t>
+      </w:r>
+      <w:r>
+        <w:rPr>
+          <w:rFonts w:ascii="Arial" w:hAnsi="Arial" w:cs="Arial"/>
+        </w:rPr>
+        <w:tab/>
+      </w:r>
+      <w:r>
+        <w:rPr>
+          <w:rFonts w:ascii="Arial" w:hAnsi="Arial" w:cs="Arial"/>
+        </w:rPr>
+        <w:tab/>
+      </w:r>
+      <w:r>
+        <w:rPr>
+          <w:rFonts w:ascii="Arial" w:hAnsi="Arial" w:cs="Arial"/>
+        </w:rPr>
+        <w:tab/>
+        <w:t xml:space="preserve">= </w:t>
+      </w:r>
+      <w:proofErr w:type="gramStart"/>
+      <w:r>
+        <w:rPr>
+          <w:rFonts w:ascii="Arial" w:hAnsi="Arial" w:cs="Arial"/>
+        </w:rPr>
+        <w:t>…….</w:t>
+      </w:r>
+      <w:proofErr w:type="gramEnd"/>
+      <w:r>
+        <w:rPr>
+          <w:rFonts w:ascii="Arial" w:hAnsi="Arial" w:cs="Arial"/>
+        </w:rPr>
+        <w:t>.</w:t>
+      </w:r>
+    </w:p>
+    <w:p>
+      <w:pPr>
+        <w:spacing w:after="0"/>
+        <w:rPr>
+          <w:rFonts w:ascii="Arial" w:hAnsi="Arial" w:cs="Arial"/>
+        </w:rPr>
+      </w:pPr>
+    </w:p>
+    <w:p>
+      <w:pPr>
+        <w:spacing w:after="0"/>
+        <w:rPr>
+          <w:rFonts w:ascii="Arial" w:hAnsi="Arial" w:cs="Arial"/>
+        </w:rPr>
+      </w:pPr>
+      <w:r>
+        <w:rPr>
+          <w:rFonts w:ascii="Arial" w:hAnsi="Arial" w:cs="Arial"/>
+        </w:rPr>
+        <w:t>Tracer + comparaison + conclusion sur les moindres carrés.</w:t>
+      </w:r>
+    </w:p>
+    <w:p>
+      <w:pPr>
+        <w:spacing w:after="0"/>
+        <w:rPr>
+          <w:rFonts w:ascii="Arial" w:hAnsi="Arial" w:cs="Arial"/>
+        </w:rPr>
+      </w:pPr>
+    </w:p>
+    <w:p>
+      <w:pPr>
+        <w:pStyle w:val="Titre1"/>
+        <w:rPr>
+          <w:color w:val="C0504D" w:themeColor="accent2"/>
+          <w:sz w:val="28"/>
+          <w:szCs w:val="28"/>
+        </w:rPr>
+      </w:pPr>
+      <w:r>
+        <w:rPr>
+          <w:color w:val="C0504D" w:themeColor="accent2"/>
+          <w:sz w:val="28"/>
+          <w:szCs w:val="28"/>
+        </w:rPr>
+        <w:t xml:space="preserve">Estimation </w:t>
+      </w:r>
+      <w:r>
+        <w:rPr>
+          <w:color w:val="C0504D" w:themeColor="accent2"/>
+          <w:sz w:val="28"/>
+          <w:szCs w:val="28"/>
+        </w:rPr>
+        <w:t>robuste</w:t>
+      </w:r>
+    </w:p>
+    <w:p>
+      <w:pPr>
+        <w:rPr>
+          <w:lang w:eastAsia="fr-FR"/>
+        </w:rPr>
+      </w:pPr>
+      <w:r>
+        <w:rPr>
+          <w:noProof/>
+        </w:rPr>
+        <w:drawing>
+          <wp:inline distT="0" distB="0" distL="0" distR="0" wp14:anchorId="21ABEB0A" wp14:editId="6B590B99">
+            <wp:extent cx="5756910" cy="1169670"/>
+            <wp:effectExtent l="0" t="0" r="0" b="0"/>
+            <wp:docPr id="27" name="Image 27"/>
+            <wp:cNvGraphicFramePr>
+              <a:graphicFrameLocks xmlns:a="http://schemas.openxmlformats.org/drawingml/2006/main" noChangeAspect="1"/>
+            </wp:cNvGraphicFramePr>
+            <a:graphic xmlns:a="http://schemas.openxmlformats.org/drawingml/2006/main">
+              <a:graphicData uri="http://schemas.openxmlformats.org/drawingml/2006/picture">
+                <pic:pic xmlns:pic="http://schemas.openxmlformats.org/drawingml/2006/picture">
+                  <pic:nvPicPr>
+                    <pic:cNvPr id="1" name=""/>
+                    <pic:cNvPicPr/>
+                  </pic:nvPicPr>
+                  <pic:blipFill>
+                    <a:blip r:embed="rId21"/>
+                    <a:stretch>
+                      <a:fillRect/>
+                    </a:stretch>
+                  </pic:blipFill>
+                  <pic:spPr>
+                    <a:xfrm>
+                      <a:off x="0" y="0"/>
+                      <a:ext cx="5756910" cy="1169670"/>
+                    </a:xfrm>
+                    <a:prstGeom prst="rect">
+                      <a:avLst/>
+                    </a:prstGeom>
+                  </pic:spPr>
+                </pic:pic>
+              </a:graphicData>
+            </a:graphic>
+          </wp:inline>
+        </w:drawing>
+      </w:r>
+    </w:p>
+    <w:p>
+      <w:pPr>
+        <w:spacing w:after="0"/>
+      </w:pPr>
+      <w:r>
+        <w:t xml:space="preserve">On représente la pénalisation de Cauchy avec </w:t>
+      </w:r>
+      <w:r>
+        <w:rPr>
+          <w:rFonts w:ascii="Cambria Math" w:hAnsi="Cambria Math" w:cs="Cambria Math"/>
+        </w:rPr>
+        <w:t>𝜎</w:t>
+      </w:r>
+      <w:r>
+        <w:t xml:space="preserve"> = 1,</w:t>
+      </w:r>
+      <w:r>
+        <w:t xml:space="preserve"> ainsi que sa dérivée première et seconde</w:t>
+      </w:r>
+      <w:r>
+        <w:t xml:space="preserve"> pour avoir une idée de la forme de cette fonction</w:t>
+      </w:r>
+      <w:r>
+        <w:t>.</w:t>
+      </w:r>
+    </w:p>
+    <w:p>
+      <w:pPr>
+        <w:spacing w:after="0"/>
+      </w:pPr>
+    </w:p>
+    <w:p>
+      <w:pPr>
+        <w:spacing w:after="0"/>
+      </w:pPr>
+    </w:p>
+    <w:p>
+      <w:pPr>
+        <w:spacing w:after="0"/>
+      </w:pPr>
+    </w:p>
+    <w:p>
+      <w:pPr>
+        <w:spacing w:after="0"/>
+      </w:pPr>
+      <w:r>
+        <w:rPr>
+          <w:noProof/>
+        </w:rPr>
+        <w:lastRenderedPageBreak/>
+        <w:drawing>
+          <wp:anchor distT="0" distB="0" distL="114300" distR="114300" simplePos="0" relativeHeight="251716096" behindDoc="0" locked="0" layoutInCell="1" allowOverlap="1" wp14:anchorId="3304FCE2" wp14:editId="130A722E">
+            <wp:simplePos x="0" y="0"/>
+            <wp:positionH relativeFrom="page">
+              <wp:align>left</wp:align>
+            </wp:positionH>
+            <wp:positionV relativeFrom="paragraph">
+              <wp:posOffset>-635</wp:posOffset>
+            </wp:positionV>
+            <wp:extent cx="7086600" cy="3452626"/>
+            <wp:effectExtent l="0" t="0" r="0" b="0"/>
+            <wp:wrapNone/>
+            <wp:docPr id="28" name="Image 28"/>
+            <wp:cNvGraphicFramePr>
+              <a:graphicFrameLocks xmlns:a="http://schemas.openxmlformats.org/drawingml/2006/main" noChangeAspect="1"/>
+            </wp:cNvGraphicFramePr>
+            <a:graphic xmlns:a="http://schemas.openxmlformats.org/drawingml/2006/main">
+              <a:graphicData uri="http://schemas.openxmlformats.org/drawingml/2006/picture">
+                <pic:pic xmlns:pic="http://schemas.openxmlformats.org/drawingml/2006/picture">
+                  <pic:nvPicPr>
+                    <pic:cNvPr id="0" name="Picture 5"/>
+                    <pic:cNvPicPr>
+                      <a:picLocks noChangeAspect="1" noChangeArrowheads="1"/>
+                    </pic:cNvPicPr>
+                  </pic:nvPicPr>
+                  <pic:blipFill>
+                    <a:blip r:embed="rId22">
+                      <a:extLst>
+                        <a:ext uri="{28A0092B-C50C-407E-A947-70E740481C1C}">
+                          <a14:useLocalDpi xmlns:a14="http://schemas.microsoft.com/office/drawing/2010/main" val="0"/>
+                        </a:ext>
+                      </a:extLst>
+                    </a:blip>
+                    <a:srcRect/>
+                    <a:stretch>
+                      <a:fillRect/>
+                    </a:stretch>
+                  </pic:blipFill>
+                  <pic:spPr bwMode="auto">
+                    <a:xfrm>
+                      <a:off x="0" y="0"/>
+                      <a:ext cx="7100769" cy="3459529"/>
+                    </a:xfrm>
+                    <a:prstGeom prst="rect">
+                      <a:avLst/>
+                    </a:prstGeom>
+                    <a:noFill/>
+                    <a:ln>
+                      <a:noFill/>
+                    </a:ln>
+                  </pic:spPr>
+                </pic:pic>
+              </a:graphicData>
+            </a:graphic>
+            <wp14:sizeRelH relativeFrom="margin">
+              <wp14:pctWidth>0</wp14:pctWidth>
+            </wp14:sizeRelH>
+            <wp14:sizeRelV relativeFrom="margin">
+              <wp14:pctHeight>0</wp14:pctHeight>
+            </wp14:sizeRelV>
+          </wp:anchor>
+        </w:drawing>
+      </w:r>
+    </w:p>
+    <w:p>
+      <w:pPr>
+        <w:spacing w:after="0"/>
+      </w:pPr>
+    </w:p>
+    <w:p>
+      <w:pPr>
+        <w:spacing w:after="0"/>
+      </w:pPr>
+    </w:p>
+    <w:p>
+      <w:pPr>
+        <w:spacing w:after="0"/>
+      </w:pPr>
+    </w:p>
+    <w:p>
+      <w:pPr>
+        <w:spacing w:after="0"/>
+      </w:pPr>
+    </w:p>
+    <w:p>
+      <w:pPr>
+        <w:spacing w:after="0"/>
+      </w:pPr>
+    </w:p>
+    <w:p>
+      <w:pPr>
+        <w:spacing w:after="0"/>
+      </w:pPr>
+    </w:p>
+    <w:p>
+      <w:pPr>
+        <w:spacing w:after="0"/>
+      </w:pPr>
+    </w:p>
+    <w:p>
+      <w:pPr>
+        <w:spacing w:after="0"/>
+      </w:pPr>
+    </w:p>
+    <w:p>
+      <w:pPr>
+        <w:spacing w:after="0"/>
+      </w:pPr>
+    </w:p>
+    <w:p>
+      <w:pPr>
+        <w:spacing w:after="0"/>
+      </w:pPr>
+    </w:p>
+    <w:p>
+      <w:pPr>
+        <w:spacing w:after="0"/>
+      </w:pPr>
+    </w:p>
+    <w:p>
+      <w:pPr>
+        <w:spacing w:after="0"/>
+      </w:pPr>
+    </w:p>
+    <w:p>
+      <w:pPr>
+        <w:spacing w:after="0"/>
+      </w:pPr>
+    </w:p>
+    <w:p>
+      <w:pPr>
+        <w:spacing w:after="0"/>
+      </w:pPr>
+    </w:p>
+    <w:p>
+      <w:pPr>
+        <w:spacing w:after="0"/>
+      </w:pPr>
+    </w:p>
+    <w:p>
+      <w:pPr>
+        <w:spacing w:after="0"/>
+      </w:pPr>
+    </w:p>
+    <w:p>
+      <w:pPr>
+        <w:spacing w:after="0"/>
+      </w:pPr>
+    </w:p>
+    <w:p>
+      <w:pPr>
+        <w:spacing w:after="0"/>
+      </w:pPr>
+    </w:p>
+    <w:p>
+      <w:pPr>
+        <w:spacing w:after="0"/>
+        <w:rPr>
+          <w:rFonts w:ascii="Arial" w:hAnsi="Arial" w:cs="Arial"/>
+        </w:rPr>
+      </w:pPr>
+    </w:p>
+    <w:p>
+      <w:pPr>
+        <w:spacing w:after="0"/>
+        <w:rPr>
+          <w:rFonts w:ascii="Arial" w:hAnsi="Arial" w:cs="Arial"/>
+        </w:rPr>
+      </w:pPr>
+    </w:p>
+    <w:p>
+      <w:pPr>
+        <w:spacing w:after="0"/>
+        <w:rPr>
+          <w:rFonts w:ascii="Arial" w:hAnsi="Arial" w:cs="Arial"/>
+        </w:rPr>
+      </w:pPr>
+    </w:p>
     <w:sectPr>
-      <w:headerReference w:type="default" r:id="rId13"/>
-      <w:footerReference w:type="default" r:id="rId14"/>
+      <w:headerReference w:type="default" r:id="rId23"/>
+      <w:footerReference w:type="default" r:id="rId24"/>
       <w:pgSz w:w="11900" w:h="16840"/>
       <w:pgMar w:top="1417" w:right="1417" w:bottom="1417" w:left="1417" w:header="708" w:footer="462" w:gutter="0"/>
       <w:cols w:space="708"/>
@@ -1516,7 +3933,7 @@
         </mc:Choice>
         <mc:Fallback>
           <w:pict>
-            <v:rect w14:anchorId="3845B908" id="Rectangle 13" o:spid="_x0000_s1031" style="position:absolute;left:0;text-align:left;margin-left:0;margin-top:793.8pt;width:51.95pt;height:23.9pt;z-index:-251658240;visibility:visible;mso-wrap-style:square;mso-width-percent:0;mso-height-percent:0;mso-wrap-distance-left:9pt;mso-wrap-distance-top:0;mso-wrap-distance-right:9pt;mso-wrap-distance-bottom:0;mso-position-horizontal:left;mso-position-horizontal-relative:right-margin-area;mso-position-vertical:absolute;mso-position-vertical-relative:page;mso-width-percent:0;mso-height-percent:0;mso-width-relative:page;mso-height-relative:page;v-text-anchor:top" o:gfxdata="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" o:allowincell="f" fillcolor="#1f497d [3215]" stroked="f">
+            <v:rect w14:anchorId="3845B908" id="Rectangle 13" o:spid="_x0000_s1032" style="position:absolute;left:0;text-align:left;margin-left:0;margin-top:793.8pt;width:51.95pt;height:23.9pt;z-index:-251658240;visibility:visible;mso-wrap-style:square;mso-width-percent:0;mso-height-percent:0;mso-wrap-distance-left:9pt;mso-wrap-distance-top:0;mso-wrap-distance-right:9pt;mso-wrap-distance-bottom:0;mso-position-horizontal:left;mso-position-horizontal-relative:right-margin-area;mso-position-vertical:absolute;mso-position-vertical-relative:page;mso-width-percent:0;mso-height-percent:0;mso-width-relative:page;mso-height-relative:page;v-text-anchor:top" o:gfxdata="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" o:allowincell="f" fillcolor="#1f497d [3215]" stroked="f">
               <v:textbox>
                 <w:txbxContent>
                   <w:p>
@@ -3963,11 +6380,6 @@
     <w:lsdException w:name="Book Title" w:uiPriority="33" w:qFormat="1"/>
     <w:lsdException w:name="Bibliography" w:semiHidden="1" w:uiPriority="37" w:unhideWhenUsed="1"/>
     <w:lsdException w:name="TOC Heading" w:semiHidden="1" w:uiPriority="39" w:unhideWhenUsed="1" w:qFormat="1"/>
-    <w:lsdException w:name="Plain Table 5" w:semiHidden="1" w:unhideWhenUsed="1"/>
-    <w:lsdException w:name="Grid Table Light" w:semiHidden="1" w:unhideWhenUsed="1"/>
-    <w:lsdException w:name="Grid Table 1 Light" w:semiHidden="1" w:unhideWhenUsed="1"/>
-    <w:lsdException w:name="Grid Table 2" w:semiHidden="1" w:unhideWhenUsed="1"/>
-    <w:lsdException w:name="Grid Table 3" w:semiHidden="1" w:unhideWhenUsed="1"/>
     <w:lsdException w:name="Grid Table 4" w:uiPriority="49"/>
     <w:lsdException w:name="Grid Table 5 Dark" w:uiPriority="50"/>
     <w:lsdException w:name="Grid Table 6 Colorful" w:uiPriority="51"/>
@@ -4164,6 +6576,7 @@
   <w:style w:type="character" w:default="1" w:styleId="Policepardfaut">
     <w:name w:val="Default Paragraph Font"/>
     <w:uiPriority w:val="1"/>
+    <w:semiHidden/>
     <w:unhideWhenUsed/>
   </w:style>
   <w:style w:type="table" w:default="1" w:styleId="TableauNormal">

</xml_diff>